<commit_message>
Version Articulo Bica :)
</commit_message>
<xml_diff>
--- a/Cognidron_Diseño_de_Software.docx
+++ b/Cognidron_Diseño_de_Software.docx
@@ -20,7 +20,7 @@
     </w:p>
     <w:p>
       <w:pPr>
-        <w:pStyle w:val="Textoindependiente"/>
+        <w:pStyle w:val="BodyText"/>
         <w:ind w:left="3137"/>
         <w:rPr>
           <w:sz w:val="20"/>
@@ -29,7 +29,7 @@
     </w:p>
     <w:p>
       <w:pPr>
-        <w:pStyle w:val="Textoindependiente"/>
+        <w:pStyle w:val="BodyText"/>
         <w:rPr>
           <w:sz w:val="20"/>
         </w:rPr>
@@ -37,7 +37,7 @@
     </w:p>
     <w:p>
       <w:pPr>
-        <w:pStyle w:val="Textoindependiente"/>
+        <w:pStyle w:val="BodyText"/>
         <w:spacing w:before="3"/>
         <w:rPr>
           <w:sz w:val="28"/>
@@ -230,7 +230,7 @@
     </w:p>
     <w:p>
       <w:pPr>
-        <w:pStyle w:val="Textoindependiente"/>
+        <w:pStyle w:val="BodyText"/>
         <w:spacing w:before="2"/>
         <w:rPr>
           <w:rFonts w:ascii="Haettenschweiler"/>
@@ -299,7 +299,7 @@
     </w:p>
     <w:p>
       <w:pPr>
-        <w:pStyle w:val="Textoindependiente"/>
+        <w:pStyle w:val="BodyText"/>
         <w:rPr>
           <w:rFonts w:ascii="Haettenschweiler"/>
           <w:sz w:val="46"/>
@@ -397,7 +397,7 @@
     </w:p>
     <w:p>
       <w:pPr>
-        <w:pStyle w:val="Textoindependiente"/>
+        <w:pStyle w:val="BodyText"/>
         <w:rPr>
           <w:b/>
           <w:sz w:val="20"/>
@@ -406,7 +406,7 @@
     </w:p>
     <w:p>
       <w:pPr>
-        <w:pStyle w:val="Textoindependiente"/>
+        <w:pStyle w:val="BodyText"/>
         <w:rPr>
           <w:b/>
           <w:sz w:val="20"/>
@@ -415,7 +415,7 @@
     </w:p>
     <w:p>
       <w:pPr>
-        <w:pStyle w:val="Textoindependiente"/>
+        <w:pStyle w:val="BodyText"/>
         <w:rPr>
           <w:b/>
           <w:sz w:val="20"/>
@@ -424,7 +424,7 @@
     </w:p>
     <w:p>
       <w:pPr>
-        <w:pStyle w:val="Textoindependiente"/>
+        <w:pStyle w:val="BodyText"/>
         <w:spacing w:before="3"/>
         <w:rPr>
           <w:b/>
@@ -527,7 +527,7 @@
     </w:p>
     <w:p>
       <w:pPr>
-        <w:pStyle w:val="Textoindependiente"/>
+        <w:pStyle w:val="BodyText"/>
         <w:rPr>
           <w:sz w:val="20"/>
         </w:rPr>
@@ -576,7 +576,7 @@
       <w:sdtContent>
         <w:p>
           <w:pPr>
-            <w:pStyle w:val="TtuloTDC"/>
+            <w:pStyle w:val="TOCHeading"/>
           </w:pPr>
           <w:r>
             <w:rPr>
@@ -587,7 +587,7 @@
         </w:p>
         <w:p>
           <w:pPr>
-            <w:pStyle w:val="TDC1"/>
+            <w:pStyle w:val="TOC1"/>
             <w:tabs>
               <w:tab w:val="right" w:leader="dot" w:pos="9630"/>
             </w:tabs>
@@ -611,7 +611,7 @@
           <w:hyperlink w:anchor="_Toc78865823" w:history="1">
             <w:r>
               <w:rPr>
-                <w:rStyle w:val="Hipervnculo"/>
+                <w:rStyle w:val="Hyperlink"/>
                 <w:noProof/>
               </w:rPr>
               <w:t>1.</w:t>
@@ -628,7 +628,7 @@
             </w:r>
             <w:r>
               <w:rPr>
-                <w:rStyle w:val="Hipervnculo"/>
+                <w:rStyle w:val="Hyperlink"/>
                 <w:noProof/>
               </w:rPr>
               <w:t>INTRODUCCIÓN</w:t>
@@ -685,7 +685,7 @@
         </w:p>
         <w:p>
           <w:pPr>
-            <w:pStyle w:val="TDC2"/>
+            <w:pStyle w:val="TOC2"/>
             <w:tabs>
               <w:tab w:val="left" w:pos="880"/>
               <w:tab w:val="right" w:leader="dot" w:pos="9630"/>
@@ -697,7 +697,7 @@
           <w:hyperlink w:anchor="_Toc78865824" w:history="1">
             <w:r>
               <w:rPr>
-                <w:rStyle w:val="Hipervnculo"/>
+                <w:rStyle w:val="Hyperlink"/>
                 <w:b/>
                 <w:bCs/>
                 <w:iCs/>
@@ -713,7 +713,7 @@
             </w:r>
             <w:r>
               <w:rPr>
-                <w:rStyle w:val="Hipervnculo"/>
+                <w:rStyle w:val="Hyperlink"/>
                 <w:b/>
                 <w:bCs/>
                 <w:iCs/>
@@ -773,7 +773,7 @@
         </w:p>
         <w:p>
           <w:pPr>
-            <w:pStyle w:val="TDC2"/>
+            <w:pStyle w:val="TOC2"/>
             <w:tabs>
               <w:tab w:val="right" w:leader="dot" w:pos="9630"/>
             </w:tabs>
@@ -784,7 +784,7 @@
           <w:hyperlink w:anchor="_Toc78865825" w:history="1">
             <w:r>
               <w:rPr>
-                <w:rStyle w:val="Hipervnculo"/>
+                <w:rStyle w:val="Hyperlink"/>
                 <w:b/>
                 <w:bCs/>
                 <w:iCs/>
@@ -844,7 +844,7 @@
         </w:p>
         <w:p>
           <w:pPr>
-            <w:pStyle w:val="TDC2"/>
+            <w:pStyle w:val="TOC2"/>
             <w:tabs>
               <w:tab w:val="right" w:leader="dot" w:pos="9630"/>
             </w:tabs>
@@ -855,7 +855,7 @@
           <w:hyperlink w:anchor="_Toc78865826" w:history="1">
             <w:r>
               <w:rPr>
-                <w:rStyle w:val="Hipervnculo"/>
+                <w:rStyle w:val="Hyperlink"/>
                 <w:b/>
                 <w:bCs/>
                 <w:iCs/>
@@ -915,7 +915,7 @@
         </w:p>
         <w:p>
           <w:pPr>
-            <w:pStyle w:val="TDC2"/>
+            <w:pStyle w:val="TOC2"/>
             <w:tabs>
               <w:tab w:val="right" w:leader="dot" w:pos="9630"/>
             </w:tabs>
@@ -926,7 +926,7 @@
           <w:hyperlink w:anchor="_Toc78865827" w:history="1">
             <w:r>
               <w:rPr>
-                <w:rStyle w:val="Hipervnculo"/>
+                <w:rStyle w:val="Hyperlink"/>
                 <w:b/>
                 <w:bCs/>
                 <w:iCs/>
@@ -936,7 +936,7 @@
             </w:r>
             <w:r>
               <w:rPr>
-                <w:rStyle w:val="Hipervnculo"/>
+                <w:rStyle w:val="Hyperlink"/>
                 <w:b/>
                 <w:bCs/>
                 <w:iCs/>
@@ -947,7 +947,7 @@
             </w:r>
             <w:r>
               <w:rPr>
-                <w:rStyle w:val="Hipervnculo"/>
+                <w:rStyle w:val="Hyperlink"/>
                 <w:b/>
                 <w:bCs/>
                 <w:iCs/>
@@ -1007,7 +1007,7 @@
         </w:p>
         <w:p>
           <w:pPr>
-            <w:pStyle w:val="TDC2"/>
+            <w:pStyle w:val="TOC2"/>
             <w:tabs>
               <w:tab w:val="left" w:pos="660"/>
               <w:tab w:val="right" w:leader="dot" w:pos="9630"/>
@@ -1019,7 +1019,7 @@
           <w:hyperlink w:anchor="_Toc78865828" w:history="1">
             <w:r>
               <w:rPr>
-                <w:rStyle w:val="Hipervnculo"/>
+                <w:rStyle w:val="Hyperlink"/>
                 <w:b/>
                 <w:bCs/>
                 <w:iCs/>
@@ -1036,7 +1036,7 @@
             </w:r>
             <w:r>
               <w:rPr>
-                <w:rStyle w:val="Hipervnculo"/>
+                <w:rStyle w:val="Hyperlink"/>
                 <w:b/>
                 <w:bCs/>
                 <w:iCs/>
@@ -1096,7 +1096,7 @@
         </w:p>
         <w:p>
           <w:pPr>
-            <w:pStyle w:val="TDC1"/>
+            <w:pStyle w:val="TOC1"/>
             <w:tabs>
               <w:tab w:val="right" w:leader="dot" w:pos="9630"/>
             </w:tabs>
@@ -1111,7 +1111,7 @@
           <w:hyperlink w:anchor="_Toc78865829" w:history="1">
             <w:r>
               <w:rPr>
-                <w:rStyle w:val="Hipervnculo"/>
+                <w:rStyle w:val="Hyperlink"/>
                 <w:noProof/>
                 <w:spacing w:val="-1"/>
               </w:rPr>
@@ -1129,7 +1129,7 @@
             </w:r>
             <w:r>
               <w:rPr>
-                <w:rStyle w:val="Hipervnculo"/>
+                <w:rStyle w:val="Hyperlink"/>
                 <w:noProof/>
               </w:rPr>
               <w:t>MODELADO ORIENTADO A OBJETOS</w:t>
@@ -1186,7 +1186,7 @@
         </w:p>
         <w:p>
           <w:pPr>
-            <w:pStyle w:val="TDC2"/>
+            <w:pStyle w:val="TOC2"/>
             <w:tabs>
               <w:tab w:val="right" w:leader="dot" w:pos="9630"/>
             </w:tabs>
@@ -1197,7 +1197,7 @@
           <w:hyperlink w:anchor="_Toc78865830" w:history="1">
             <w:r>
               <w:rPr>
-                <w:rStyle w:val="Hipervnculo"/>
+                <w:rStyle w:val="Hyperlink"/>
                 <w:b/>
                 <w:bCs/>
                 <w:iCs/>
@@ -1207,7 +1207,7 @@
             </w:r>
             <w:r>
               <w:rPr>
-                <w:rStyle w:val="Hipervnculo"/>
+                <w:rStyle w:val="Hyperlink"/>
                 <w:b/>
                 <w:bCs/>
                 <w:iCs/>
@@ -1218,7 +1218,7 @@
             </w:r>
             <w:r>
               <w:rPr>
-                <w:rStyle w:val="Hipervnculo"/>
+                <w:rStyle w:val="Hyperlink"/>
                 <w:b/>
                 <w:bCs/>
                 <w:iCs/>
@@ -1278,7 +1278,7 @@
         </w:p>
         <w:p>
           <w:pPr>
-            <w:pStyle w:val="TDC3"/>
+            <w:pStyle w:val="TOC3"/>
             <w:tabs>
               <w:tab w:val="right" w:leader="dot" w:pos="9630"/>
             </w:tabs>
@@ -1289,14 +1289,14 @@
           <w:hyperlink w:anchor="_Toc78865831" w:history="1">
             <w:r>
               <w:rPr>
-                <w:rStyle w:val="Hipervnculo"/>
+                <w:rStyle w:val="Hyperlink"/>
                 <w:noProof/>
               </w:rPr>
               <w:t>3.1.1 DIAGRAMA DE CASOS DE</w:t>
             </w:r>
             <w:r>
               <w:rPr>
-                <w:rStyle w:val="Hipervnculo"/>
+                <w:rStyle w:val="Hyperlink"/>
                 <w:noProof/>
                 <w:spacing w:val="-1"/>
               </w:rPr>
@@ -1304,7 +1304,7 @@
             </w:r>
             <w:r>
               <w:rPr>
-                <w:rStyle w:val="Hipervnculo"/>
+                <w:rStyle w:val="Hyperlink"/>
                 <w:noProof/>
               </w:rPr>
               <w:t>USO</w:t>
@@ -1361,7 +1361,7 @@
         </w:p>
         <w:p>
           <w:pPr>
-            <w:pStyle w:val="TDC3"/>
+            <w:pStyle w:val="TOC3"/>
             <w:tabs>
               <w:tab w:val="left" w:pos="1320"/>
               <w:tab w:val="right" w:leader="dot" w:pos="9630"/>
@@ -1373,7 +1373,7 @@
           <w:hyperlink w:anchor="_Toc78865832" w:history="1">
             <w:r>
               <w:rPr>
-                <w:rStyle w:val="Hipervnculo"/>
+                <w:rStyle w:val="Hyperlink"/>
                 <w:noProof/>
               </w:rPr>
               <w:t>3.1.2</w:t>
@@ -1386,7 +1386,7 @@
             </w:r>
             <w:r>
               <w:rPr>
-                <w:rStyle w:val="Hipervnculo"/>
+                <w:rStyle w:val="Hyperlink"/>
                 <w:noProof/>
               </w:rPr>
               <w:t>DESCRIPCIÓN/ESPECIFICACIÓN DE LOS CASOS DE USO</w:t>
@@ -1443,7 +1443,7 @@
         </w:p>
         <w:p>
           <w:pPr>
-            <w:pStyle w:val="TDC3"/>
+            <w:pStyle w:val="TOC3"/>
             <w:tabs>
               <w:tab w:val="right" w:leader="dot" w:pos="9630"/>
             </w:tabs>
@@ -1454,7 +1454,7 @@
           <w:hyperlink w:anchor="_Toc78865833" w:history="1">
             <w:r>
               <w:rPr>
-                <w:rStyle w:val="Hipervnculo"/>
+                <w:rStyle w:val="Hyperlink"/>
                 <w:noProof/>
               </w:rPr>
               <w:t>3.1.2 DIAGRAMA DE ARQUITECTURA FISICA</w:t>
@@ -1511,7 +1511,7 @@
         </w:p>
         <w:p>
           <w:pPr>
-            <w:pStyle w:val="TDC3"/>
+            <w:pStyle w:val="TOC3"/>
             <w:tabs>
               <w:tab w:val="right" w:leader="dot" w:pos="9630"/>
             </w:tabs>
@@ -1522,7 +1522,7 @@
           <w:hyperlink w:anchor="_Toc78865834" w:history="1">
             <w:r>
               <w:rPr>
-                <w:rStyle w:val="Hipervnculo"/>
+                <w:rStyle w:val="Hyperlink"/>
                 <w:noProof/>
               </w:rPr>
               <w:t>3.1.3 DIAGRAMA DE CLASES</w:t>
@@ -1566,7 +1566,7 @@
                 <w:noProof/>
                 <w:webHidden/>
               </w:rPr>
-              <w:t>17</w:t>
+              <w:t>16</w:t>
             </w:r>
             <w:r>
               <w:rPr>
@@ -1579,7 +1579,7 @@
         </w:p>
         <w:p>
           <w:pPr>
-            <w:pStyle w:val="TDC3"/>
+            <w:pStyle w:val="TOC3"/>
             <w:tabs>
               <w:tab w:val="right" w:leader="dot" w:pos="9630"/>
             </w:tabs>
@@ -1590,14 +1590,14 @@
           <w:hyperlink w:anchor="_Toc78865835" w:history="1">
             <w:r>
               <w:rPr>
-                <w:rStyle w:val="Hipervnculo"/>
+                <w:rStyle w:val="Hyperlink"/>
                 <w:noProof/>
               </w:rPr>
               <w:t>3.1.3 DIAGRAMA DE ENTIDAD RELACI</w:t>
             </w:r>
             <w:r>
               <w:rPr>
-                <w:rStyle w:val="Hipervnculo"/>
+                <w:rStyle w:val="Hyperlink"/>
                 <w:noProof/>
                 <w:lang w:val="en-US"/>
               </w:rPr>
@@ -1605,7 +1605,7 @@
             </w:r>
             <w:r>
               <w:rPr>
-                <w:rStyle w:val="Hipervnculo"/>
+                <w:rStyle w:val="Hyperlink"/>
                 <w:noProof/>
               </w:rPr>
               <w:t>N</w:t>
@@ -1649,7 +1649,7 @@
                 <w:noProof/>
                 <w:webHidden/>
               </w:rPr>
-              <w:t>18</w:t>
+              <w:t>17</w:t>
             </w:r>
             <w:r>
               <w:rPr>
@@ -1662,7 +1662,7 @@
         </w:p>
         <w:p>
           <w:pPr>
-            <w:pStyle w:val="TDC2"/>
+            <w:pStyle w:val="TOC2"/>
             <w:tabs>
               <w:tab w:val="right" w:leader="dot" w:pos="9630"/>
             </w:tabs>
@@ -1673,7 +1673,7 @@
           <w:hyperlink w:anchor="_Toc78865836" w:history="1">
             <w:r>
               <w:rPr>
-                <w:rStyle w:val="Hipervnculo"/>
+                <w:rStyle w:val="Hyperlink"/>
                 <w:b/>
                 <w:bCs/>
                 <w:iCs/>
@@ -1683,7 +1683,7 @@
             </w:r>
             <w:r>
               <w:rPr>
-                <w:rStyle w:val="Hipervnculo"/>
+                <w:rStyle w:val="Hyperlink"/>
                 <w:b/>
                 <w:bCs/>
                 <w:iCs/>
@@ -1694,7 +1694,7 @@
             </w:r>
             <w:r>
               <w:rPr>
-                <w:rStyle w:val="Hipervnculo"/>
+                <w:rStyle w:val="Hyperlink"/>
                 <w:b/>
                 <w:bCs/>
                 <w:iCs/>
@@ -1741,7 +1741,7 @@
                 <w:noProof/>
                 <w:webHidden/>
               </w:rPr>
-              <w:t>19</w:t>
+              <w:t>18</w:t>
             </w:r>
             <w:r>
               <w:rPr>
@@ -1754,7 +1754,7 @@
         </w:p>
         <w:p>
           <w:pPr>
-            <w:pStyle w:val="TDC3"/>
+            <w:pStyle w:val="TOC3"/>
             <w:tabs>
               <w:tab w:val="right" w:leader="dot" w:pos="9630"/>
             </w:tabs>
@@ -1765,14 +1765,14 @@
           <w:hyperlink w:anchor="_Toc78865837" w:history="1">
             <w:r>
               <w:rPr>
-                <w:rStyle w:val="Hipervnculo"/>
+                <w:rStyle w:val="Hyperlink"/>
                 <w:noProof/>
               </w:rPr>
               <w:t>3.2.1 DIAGRAMAS DE</w:t>
             </w:r>
             <w:r>
               <w:rPr>
-                <w:rStyle w:val="Hipervnculo"/>
+                <w:rStyle w:val="Hyperlink"/>
                 <w:noProof/>
                 <w:spacing w:val="-1"/>
               </w:rPr>
@@ -1780,7 +1780,7 @@
             </w:r>
             <w:r>
               <w:rPr>
-                <w:rStyle w:val="Hipervnculo"/>
+                <w:rStyle w:val="Hyperlink"/>
                 <w:noProof/>
               </w:rPr>
               <w:t>INTERACCIÓN</w:t>
@@ -1824,7 +1824,7 @@
                 <w:noProof/>
                 <w:webHidden/>
               </w:rPr>
-              <w:t>19</w:t>
+              <w:t>18</w:t>
             </w:r>
             <w:r>
               <w:rPr>
@@ -1837,7 +1837,7 @@
         </w:p>
         <w:p>
           <w:pPr>
-            <w:pStyle w:val="TDC2"/>
+            <w:pStyle w:val="TOC2"/>
             <w:tabs>
               <w:tab w:val="right" w:leader="dot" w:pos="9630"/>
             </w:tabs>
@@ -1848,7 +1848,7 @@
           <w:hyperlink w:anchor="_Toc78865838" w:history="1">
             <w:r>
               <w:rPr>
-                <w:rStyle w:val="Hipervnculo"/>
+                <w:rStyle w:val="Hyperlink"/>
                 <w:b/>
                 <w:bCs/>
                 <w:iCs/>
@@ -1858,7 +1858,7 @@
             </w:r>
             <w:r>
               <w:rPr>
-                <w:rStyle w:val="Hipervnculo"/>
+                <w:rStyle w:val="Hyperlink"/>
                 <w:b/>
                 <w:bCs/>
                 <w:iCs/>
@@ -1869,7 +1869,7 @@
             </w:r>
             <w:r>
               <w:rPr>
-                <w:rStyle w:val="Hipervnculo"/>
+                <w:rStyle w:val="Hyperlink"/>
                 <w:b/>
                 <w:bCs/>
                 <w:iCs/>
@@ -1916,7 +1916,7 @@
                 <w:noProof/>
                 <w:webHidden/>
               </w:rPr>
-              <w:t>23</w:t>
+              <w:t>22</w:t>
             </w:r>
             <w:r>
               <w:rPr>
@@ -1929,7 +1929,7 @@
         </w:p>
         <w:p>
           <w:pPr>
-            <w:pStyle w:val="TDC2"/>
+            <w:pStyle w:val="TOC2"/>
             <w:tabs>
               <w:tab w:val="right" w:leader="dot" w:pos="9630"/>
             </w:tabs>
@@ -1940,7 +1940,7 @@
           <w:hyperlink w:anchor="_Toc78865839" w:history="1">
             <w:r>
               <w:rPr>
-                <w:rStyle w:val="Hipervnculo"/>
+                <w:rStyle w:val="Hyperlink"/>
                 <w:b/>
                 <w:bCs/>
                 <w:iCs/>
@@ -1987,7 +1987,7 @@
                 <w:noProof/>
                 <w:webHidden/>
               </w:rPr>
-              <w:t>24</w:t>
+              <w:t>23</w:t>
             </w:r>
             <w:r>
               <w:rPr>
@@ -2000,7 +2000,7 @@
         </w:p>
         <w:p>
           <w:pPr>
-            <w:pStyle w:val="TDC2"/>
+            <w:pStyle w:val="TOC2"/>
             <w:tabs>
               <w:tab w:val="right" w:leader="dot" w:pos="9630"/>
             </w:tabs>
@@ -2011,7 +2011,7 @@
           <w:hyperlink w:anchor="_Toc78865840" w:history="1">
             <w:r>
               <w:rPr>
-                <w:rStyle w:val="Hipervnculo"/>
+                <w:rStyle w:val="Hyperlink"/>
                 <w:b/>
                 <w:bCs/>
                 <w:iCs/>
@@ -2021,7 +2021,7 @@
             </w:r>
             <w:r>
               <w:rPr>
-                <w:rStyle w:val="Hipervnculo"/>
+                <w:rStyle w:val="Hyperlink"/>
                 <w:b/>
                 <w:bCs/>
                 <w:iCs/>
@@ -2032,7 +2032,7 @@
             </w:r>
             <w:r>
               <w:rPr>
-                <w:rStyle w:val="Hipervnculo"/>
+                <w:rStyle w:val="Hyperlink"/>
                 <w:b/>
                 <w:bCs/>
                 <w:iCs/>
@@ -2079,7 +2079,7 @@
                 <w:noProof/>
                 <w:webHidden/>
               </w:rPr>
-              <w:t>25</w:t>
+              <w:t>24</w:t>
             </w:r>
             <w:r>
               <w:rPr>
@@ -2092,7 +2092,7 @@
         </w:p>
         <w:p>
           <w:pPr>
-            <w:pStyle w:val="TDC3"/>
+            <w:pStyle w:val="TOC3"/>
             <w:tabs>
               <w:tab w:val="right" w:leader="dot" w:pos="9630"/>
             </w:tabs>
@@ -2103,14 +2103,14 @@
           <w:hyperlink w:anchor="_Toc78865841" w:history="1">
             <w:r>
               <w:rPr>
-                <w:rStyle w:val="Hipervnculo"/>
+                <w:rStyle w:val="Hyperlink"/>
                 <w:noProof/>
               </w:rPr>
               <w:t>3.3.3.1 GRAFOS DE</w:t>
             </w:r>
             <w:r>
               <w:rPr>
-                <w:rStyle w:val="Hipervnculo"/>
+                <w:rStyle w:val="Hyperlink"/>
                 <w:noProof/>
                 <w:spacing w:val="-1"/>
               </w:rPr>
@@ -2118,7 +2118,7 @@
             </w:r>
             <w:r>
               <w:rPr>
-                <w:rStyle w:val="Hipervnculo"/>
+                <w:rStyle w:val="Hyperlink"/>
                 <w:noProof/>
               </w:rPr>
               <w:t>INTERFAZ</w:t>
@@ -2162,7 +2162,7 @@
                 <w:noProof/>
                 <w:webHidden/>
               </w:rPr>
-              <w:t>25</w:t>
+              <w:t>24</w:t>
             </w:r>
             <w:r>
               <w:rPr>
@@ -2175,7 +2175,7 @@
         </w:p>
         <w:p>
           <w:pPr>
-            <w:pStyle w:val="TDC2"/>
+            <w:pStyle w:val="TOC2"/>
             <w:tabs>
               <w:tab w:val="left" w:pos="880"/>
               <w:tab w:val="right" w:leader="dot" w:pos="9630"/>
@@ -2187,7 +2187,7 @@
           <w:hyperlink w:anchor="_Toc78865842" w:history="1">
             <w:r>
               <w:rPr>
-                <w:rStyle w:val="Hipervnculo"/>
+                <w:rStyle w:val="Hyperlink"/>
                 <w:noProof/>
               </w:rPr>
               <w:t>3.4</w:t>
@@ -2200,7 +2200,7 @@
             </w:r>
             <w:r>
               <w:rPr>
-                <w:rStyle w:val="Hipervnculo"/>
+                <w:rStyle w:val="Hyperlink"/>
                 <w:noProof/>
               </w:rPr>
               <w:t>.1 Diseño General de Pantallas</w:t>
@@ -2244,7 +2244,7 @@
                 <w:noProof/>
                 <w:webHidden/>
               </w:rPr>
-              <w:t>26</w:t>
+              <w:t>25</w:t>
             </w:r>
             <w:r>
               <w:rPr>
@@ -2257,7 +2257,7 @@
         </w:p>
         <w:p>
           <w:pPr>
-            <w:pStyle w:val="TDC2"/>
+            <w:pStyle w:val="TOC2"/>
             <w:tabs>
               <w:tab w:val="left" w:pos="660"/>
               <w:tab w:val="right" w:leader="dot" w:pos="9630"/>
@@ -2269,7 +2269,7 @@
           <w:hyperlink w:anchor="_Toc78865843" w:history="1">
             <w:r>
               <w:rPr>
-                <w:rStyle w:val="Hipervnculo"/>
+                <w:rStyle w:val="Hyperlink"/>
                 <w:noProof/>
               </w:rPr>
               <w:t>1.</w:t>
@@ -2282,7 +2282,7 @@
             </w:r>
             <w:r>
               <w:rPr>
-                <w:rStyle w:val="Hipervnculo"/>
+                <w:rStyle w:val="Hyperlink"/>
                 <w:noProof/>
               </w:rPr>
               <w:t>3.4.2 - Diccionario de datos</w:t>
@@ -2326,7 +2326,7 @@
                 <w:noProof/>
                 <w:webHidden/>
               </w:rPr>
-              <w:t>35</w:t>
+              <w:t>34</w:t>
             </w:r>
             <w:r>
               <w:rPr>
@@ -2339,7 +2339,7 @@
         </w:p>
         <w:p>
           <w:pPr>
-            <w:pStyle w:val="TDC1"/>
+            <w:pStyle w:val="TOC1"/>
             <w:tabs>
               <w:tab w:val="right" w:leader="dot" w:pos="9630"/>
             </w:tabs>
@@ -2354,14 +2354,14 @@
           <w:hyperlink w:anchor="_Toc78865844" w:history="1">
             <w:r>
               <w:rPr>
-                <w:rStyle w:val="Hipervnculo"/>
+                <w:rStyle w:val="Hyperlink"/>
                 <w:noProof/>
               </w:rPr>
               <w:t>ANEXO 1. Plantilla de captura de casos de</w:t>
             </w:r>
             <w:r>
               <w:rPr>
-                <w:rStyle w:val="Hipervnculo"/>
+                <w:rStyle w:val="Hyperlink"/>
                 <w:noProof/>
                 <w:spacing w:val="-29"/>
               </w:rPr>
@@ -2369,7 +2369,7 @@
             </w:r>
             <w:r>
               <w:rPr>
-                <w:rStyle w:val="Hipervnculo"/>
+                <w:rStyle w:val="Hyperlink"/>
                 <w:noProof/>
               </w:rPr>
               <w:t>uso</w:t>
@@ -2413,7 +2413,7 @@
                 <w:noProof/>
                 <w:webHidden/>
               </w:rPr>
-              <w:t>38</w:t>
+              <w:t>37</w:t>
             </w:r>
             <w:r>
               <w:rPr>
@@ -2448,7 +2448,7 @@
     <w:p/>
     <w:p>
       <w:pPr>
-        <w:pStyle w:val="Ttulo1"/>
+        <w:pStyle w:val="Heading1"/>
         <w:numPr>
           <w:ilvl w:val="0"/>
           <w:numId w:val="14"/>
@@ -2465,7 +2465,7 @@
     </w:p>
     <w:p>
       <w:pPr>
-        <w:pStyle w:val="Textoindependiente"/>
+        <w:pStyle w:val="BodyText"/>
         <w:rPr>
           <w:rFonts w:ascii="Arial"/>
           <w:b/>
@@ -2476,7 +2476,7 @@
     </w:p>
     <w:p>
       <w:pPr>
-        <w:pStyle w:val="Ttulo2"/>
+        <w:pStyle w:val="Heading2"/>
         <w:numPr>
           <w:ilvl w:val="1"/>
           <w:numId w:val="14"/>
@@ -2506,7 +2506,7 @@
     </w:p>
     <w:p>
       <w:pPr>
-        <w:pStyle w:val="Textoindependiente"/>
+        <w:pStyle w:val="BodyText"/>
         <w:rPr>
           <w:rFonts w:ascii="Arial"/>
           <w:b/>
@@ -2517,7 +2517,7 @@
     </w:p>
     <w:p>
       <w:pPr>
-        <w:pStyle w:val="Textoindependiente"/>
+        <w:pStyle w:val="BodyText"/>
         <w:ind w:left="101" w:right="129"/>
         <w:jc w:val="both"/>
       </w:pPr>
@@ -2542,12 +2542,12 @@
     </w:p>
     <w:p>
       <w:pPr>
-        <w:pStyle w:val="Textoindependiente"/>
-      </w:pPr>
-    </w:p>
-    <w:p>
-      <w:pPr>
-        <w:pStyle w:val="Textoindependiente"/>
+        <w:pStyle w:val="BodyText"/>
+      </w:pPr>
+    </w:p>
+    <w:p>
+      <w:pPr>
+        <w:pStyle w:val="BodyText"/>
         <w:ind w:left="101"/>
         <w:jc w:val="both"/>
       </w:pPr>
@@ -2557,13 +2557,13 @@
     </w:p>
     <w:p>
       <w:pPr>
-        <w:pStyle w:val="Textoindependiente"/>
+        <w:pStyle w:val="BodyText"/>
         <w:spacing w:before="1"/>
       </w:pPr>
     </w:p>
     <w:p>
       <w:pPr>
-        <w:pStyle w:val="Prrafodelista"/>
+        <w:pStyle w:val="ListParagraph"/>
         <w:numPr>
           <w:ilvl w:val="2"/>
           <w:numId w:val="4"/>
@@ -2600,7 +2600,7 @@
     </w:p>
     <w:p>
       <w:pPr>
-        <w:pStyle w:val="Prrafodelista"/>
+        <w:pStyle w:val="ListParagraph"/>
         <w:numPr>
           <w:ilvl w:val="2"/>
           <w:numId w:val="4"/>
@@ -2624,7 +2624,7 @@
     </w:p>
     <w:p>
       <w:pPr>
-        <w:pStyle w:val="Prrafodelista"/>
+        <w:pStyle w:val="ListParagraph"/>
         <w:numPr>
           <w:ilvl w:val="2"/>
           <w:numId w:val="4"/>
@@ -2648,7 +2648,7 @@
     </w:p>
     <w:p>
       <w:pPr>
-        <w:pStyle w:val="Prrafodelista"/>
+        <w:pStyle w:val="ListParagraph"/>
         <w:numPr>
           <w:ilvl w:val="2"/>
           <w:numId w:val="4"/>
@@ -2685,7 +2685,7 @@
     </w:p>
     <w:p>
       <w:pPr>
-        <w:pStyle w:val="Textoindependiente"/>
+        <w:pStyle w:val="BodyText"/>
         <w:rPr>
           <w:sz w:val="28"/>
         </w:rPr>
@@ -2693,7 +2693,7 @@
     </w:p>
     <w:p>
       <w:pPr>
-        <w:pStyle w:val="Textoindependiente"/>
+        <w:pStyle w:val="BodyText"/>
         <w:spacing w:before="10"/>
         <w:rPr>
           <w:b/>
@@ -2705,7 +2705,7 @@
     </w:p>
     <w:p>
       <w:pPr>
-        <w:pStyle w:val="Ttulo2"/>
+        <w:pStyle w:val="Heading2"/>
         <w:rPr>
           <w:b/>
           <w:bCs/>
@@ -2740,7 +2740,7 @@
     </w:p>
     <w:p>
       <w:pPr>
-        <w:pStyle w:val="Textoindependiente"/>
+        <w:pStyle w:val="BodyText"/>
         <w:spacing w:before="10"/>
         <w:ind w:left="440"/>
         <w:rPr>
@@ -2753,7 +2753,7 @@
     </w:p>
     <w:p>
       <w:pPr>
-        <w:pStyle w:val="Textoindependiente"/>
+        <w:pStyle w:val="BodyText"/>
         <w:spacing w:before="1"/>
         <w:ind w:left="101" w:right="129"/>
         <w:jc w:val="both"/>
@@ -2800,7 +2800,7 @@
     </w:p>
     <w:p>
       <w:pPr>
-        <w:pStyle w:val="Textoindependiente"/>
+        <w:pStyle w:val="BodyText"/>
         <w:spacing w:before="1"/>
         <w:ind w:left="101" w:right="129"/>
         <w:jc w:val="both"/>
@@ -2808,7 +2808,7 @@
     </w:p>
     <w:p>
       <w:pPr>
-        <w:pStyle w:val="Textoindependiente"/>
+        <w:pStyle w:val="BodyText"/>
         <w:numPr>
           <w:ilvl w:val="0"/>
           <w:numId w:val="17"/>
@@ -2823,7 +2823,7 @@
     </w:p>
     <w:p>
       <w:pPr>
-        <w:pStyle w:val="Textoindependiente"/>
+        <w:pStyle w:val="BodyText"/>
         <w:spacing w:before="1"/>
         <w:ind w:left="821" w:right="129"/>
         <w:jc w:val="both"/>
@@ -2831,7 +2831,7 @@
     </w:p>
     <w:p>
       <w:pPr>
-        <w:pStyle w:val="Textoindependiente"/>
+        <w:pStyle w:val="BodyText"/>
         <w:numPr>
           <w:ilvl w:val="0"/>
           <w:numId w:val="17"/>
@@ -2846,7 +2846,7 @@
     </w:p>
     <w:p>
       <w:pPr>
-        <w:pStyle w:val="Textoindependiente"/>
+        <w:pStyle w:val="BodyText"/>
         <w:spacing w:before="1"/>
         <w:ind w:right="129"/>
         <w:jc w:val="both"/>
@@ -2854,7 +2854,7 @@
     </w:p>
     <w:p>
       <w:pPr>
-        <w:pStyle w:val="Textoindependiente"/>
+        <w:pStyle w:val="BodyText"/>
         <w:numPr>
           <w:ilvl w:val="0"/>
           <w:numId w:val="17"/>
@@ -2885,12 +2885,12 @@
     </w:p>
     <w:p>
       <w:pPr>
-        <w:pStyle w:val="Prrafodelista"/>
-      </w:pPr>
-    </w:p>
-    <w:p>
-      <w:pPr>
-        <w:pStyle w:val="Textoindependiente"/>
+        <w:pStyle w:val="ListParagraph"/>
+      </w:pPr>
+    </w:p>
+    <w:p>
+      <w:pPr>
+        <w:pStyle w:val="BodyText"/>
         <w:numPr>
           <w:ilvl w:val="0"/>
           <w:numId w:val="17"/>
@@ -2905,12 +2905,12 @@
     </w:p>
     <w:p>
       <w:pPr>
-        <w:pStyle w:val="Prrafodelista"/>
-      </w:pPr>
-    </w:p>
-    <w:p>
-      <w:pPr>
-        <w:pStyle w:val="Textoindependiente"/>
+        <w:pStyle w:val="ListParagraph"/>
+      </w:pPr>
+    </w:p>
+    <w:p>
+      <w:pPr>
+        <w:pStyle w:val="BodyText"/>
         <w:numPr>
           <w:ilvl w:val="0"/>
           <w:numId w:val="17"/>
@@ -2925,12 +2925,12 @@
     </w:p>
     <w:p>
       <w:pPr>
-        <w:pStyle w:val="Prrafodelista"/>
-      </w:pPr>
-    </w:p>
-    <w:p>
-      <w:pPr>
-        <w:pStyle w:val="Textoindependiente"/>
+        <w:pStyle w:val="ListParagraph"/>
+      </w:pPr>
+    </w:p>
+    <w:p>
+      <w:pPr>
+        <w:pStyle w:val="BodyText"/>
         <w:numPr>
           <w:ilvl w:val="0"/>
           <w:numId w:val="17"/>
@@ -2953,12 +2953,12 @@
     </w:p>
     <w:p>
       <w:pPr>
-        <w:pStyle w:val="Prrafodelista"/>
-      </w:pPr>
-    </w:p>
-    <w:p>
-      <w:pPr>
-        <w:pStyle w:val="Textoindependiente"/>
+        <w:pStyle w:val="ListParagraph"/>
+      </w:pPr>
+    </w:p>
+    <w:p>
+      <w:pPr>
+        <w:pStyle w:val="BodyText"/>
         <w:spacing w:before="10"/>
         <w:rPr>
           <w:b/>
@@ -2970,7 +2970,7 @@
     </w:p>
     <w:p>
       <w:pPr>
-        <w:pStyle w:val="Ttulo2"/>
+        <w:pStyle w:val="Heading2"/>
         <w:rPr>
           <w:b/>
           <w:bCs/>
@@ -3029,7 +3029,7 @@
     </w:p>
     <w:p>
       <w:pPr>
-        <w:pStyle w:val="Textoindependiente"/>
+        <w:pStyle w:val="BodyText"/>
         <w:spacing w:before="1"/>
         <w:rPr>
           <w:rFonts w:ascii="Arial"/>
@@ -3041,7 +3041,7 @@
     </w:p>
     <w:p>
       <w:pPr>
-        <w:pStyle w:val="Textoindependiente"/>
+        <w:pStyle w:val="BodyText"/>
         <w:spacing w:before="1"/>
         <w:ind w:left="101" w:right="129"/>
         <w:jc w:val="both"/>
@@ -3052,7 +3052,7 @@
     </w:p>
     <w:p>
       <w:pPr>
-        <w:pStyle w:val="Textoindependiente"/>
+        <w:pStyle w:val="BodyText"/>
         <w:spacing w:before="229"/>
         <w:ind w:left="101" w:right="130"/>
         <w:jc w:val="both"/>
@@ -3063,7 +3063,7 @@
     </w:p>
     <w:p>
       <w:pPr>
-        <w:pStyle w:val="Textoindependiente"/>
+        <w:pStyle w:val="BodyText"/>
         <w:rPr>
           <w:sz w:val="20"/>
         </w:rPr>
@@ -3071,7 +3071,7 @@
     </w:p>
     <w:p>
       <w:pPr>
-        <w:pStyle w:val="Textoindependiente"/>
+        <w:pStyle w:val="BodyText"/>
         <w:rPr>
           <w:sz w:val="20"/>
         </w:rPr>
@@ -3079,7 +3079,7 @@
     </w:p>
     <w:p>
       <w:pPr>
-        <w:pStyle w:val="Textoindependiente"/>
+        <w:pStyle w:val="BodyText"/>
         <w:rPr>
           <w:sz w:val="20"/>
         </w:rPr>
@@ -3087,7 +3087,7 @@
     </w:p>
     <w:p>
       <w:pPr>
-        <w:pStyle w:val="Textoindependiente"/>
+        <w:pStyle w:val="BodyText"/>
         <w:spacing w:before="3"/>
         <w:rPr>
           <w:b/>
@@ -3099,7 +3099,7 @@
     </w:p>
     <w:p>
       <w:pPr>
-        <w:pStyle w:val="Ttulo2"/>
+        <w:pStyle w:val="Heading2"/>
         <w:rPr>
           <w:b/>
           <w:bCs/>
@@ -3172,7 +3172,7 @@
     </w:p>
     <w:p>
       <w:pPr>
-        <w:pStyle w:val="Textoindependiente"/>
+        <w:pStyle w:val="BodyText"/>
         <w:rPr>
           <w:rFonts w:ascii="Arial"/>
           <w:b/>
@@ -3183,7 +3183,7 @@
     </w:p>
     <w:p>
       <w:pPr>
-        <w:pStyle w:val="Textoindependiente"/>
+        <w:pStyle w:val="BodyText"/>
         <w:ind w:left="101" w:right="42"/>
       </w:pPr>
       <w:r>
@@ -3192,12 +3192,12 @@
     </w:p>
     <w:p>
       <w:pPr>
-        <w:pStyle w:val="Textoindependiente"/>
-      </w:pPr>
-    </w:p>
-    <w:p>
-      <w:pPr>
-        <w:pStyle w:val="Textoindependiente"/>
+        <w:pStyle w:val="BodyText"/>
+      </w:pPr>
+    </w:p>
+    <w:p>
+      <w:pPr>
+        <w:pStyle w:val="BodyText"/>
         <w:tabs>
           <w:tab w:val="left" w:pos="1517"/>
         </w:tabs>
@@ -3267,7 +3267,7 @@
     </w:p>
     <w:p>
       <w:pPr>
-        <w:pStyle w:val="Textoindependiente"/>
+        <w:pStyle w:val="BodyText"/>
         <w:tabs>
           <w:tab w:val="left" w:pos="1517"/>
         </w:tabs>
@@ -3299,7 +3299,7 @@
     </w:p>
     <w:p>
       <w:pPr>
-        <w:pStyle w:val="Textoindependiente"/>
+        <w:pStyle w:val="BodyText"/>
         <w:rPr>
           <w:sz w:val="26"/>
           <w:lang w:val="en-US"/>
@@ -3308,7 +3308,7 @@
     </w:p>
     <w:p>
       <w:pPr>
-        <w:pStyle w:val="Textoindependiente"/>
+        <w:pStyle w:val="BodyText"/>
         <w:rPr>
           <w:sz w:val="26"/>
           <w:lang w:val="en-US"/>
@@ -3317,7 +3317,7 @@
     </w:p>
     <w:p>
       <w:pPr>
-        <w:pStyle w:val="Textoindependiente"/>
+        <w:pStyle w:val="BodyText"/>
         <w:spacing w:before="2"/>
         <w:rPr>
           <w:sz w:val="29"/>
@@ -3327,7 +3327,7 @@
     </w:p>
     <w:p>
       <w:pPr>
-        <w:pStyle w:val="Ttulo2"/>
+        <w:pStyle w:val="Heading2"/>
         <w:numPr>
           <w:ilvl w:val="0"/>
           <w:numId w:val="4"/>
@@ -3363,7 +3363,7 @@
     </w:p>
     <w:p>
       <w:pPr>
-        <w:pStyle w:val="Textoindependiente"/>
+        <w:pStyle w:val="BodyText"/>
         <w:rPr>
           <w:rFonts w:ascii="Arial"/>
           <w:b/>
@@ -3373,7 +3373,7 @@
     </w:p>
     <w:p>
       <w:pPr>
-        <w:pStyle w:val="Textoindependiente"/>
+        <w:pStyle w:val="BodyText"/>
         <w:spacing w:before="10"/>
         <w:rPr>
           <w:sz w:val="23"/>
@@ -3382,7 +3382,7 @@
     </w:p>
     <w:p>
       <w:pPr>
-        <w:pStyle w:val="Prrafodelista"/>
+        <w:pStyle w:val="ListParagraph"/>
         <w:numPr>
           <w:ilvl w:val="0"/>
           <w:numId w:val="3"/>
@@ -3445,12 +3445,12 @@
     </w:p>
     <w:p>
       <w:pPr>
-        <w:pStyle w:val="Textoindependiente"/>
-      </w:pPr>
-    </w:p>
-    <w:p>
-      <w:pPr>
-        <w:pStyle w:val="Prrafodelista"/>
+        <w:pStyle w:val="BodyText"/>
+      </w:pPr>
+    </w:p>
+    <w:p>
+      <w:pPr>
+        <w:pStyle w:val="ListParagraph"/>
         <w:numPr>
           <w:ilvl w:val="0"/>
           <w:numId w:val="3"/>
@@ -3490,7 +3490,7 @@
     </w:p>
     <w:p>
       <w:pPr>
-        <w:pStyle w:val="Textoindependiente"/>
+        <w:pStyle w:val="BodyText"/>
         <w:rPr>
           <w:sz w:val="20"/>
           <w:lang w:val="en-US"/>
@@ -3499,7 +3499,7 @@
     </w:p>
     <w:p>
       <w:pPr>
-        <w:pStyle w:val="Textoindependiente"/>
+        <w:pStyle w:val="BodyText"/>
         <w:rPr>
           <w:sz w:val="20"/>
           <w:lang w:val="en-US"/>
@@ -3508,7 +3508,7 @@
     </w:p>
     <w:p>
       <w:pPr>
-        <w:pStyle w:val="Textoindependiente"/>
+        <w:pStyle w:val="BodyText"/>
         <w:rPr>
           <w:sz w:val="20"/>
           <w:lang w:val="en-US"/>
@@ -3517,7 +3517,7 @@
     </w:p>
     <w:p>
       <w:pPr>
-        <w:pStyle w:val="Textoindependiente"/>
+        <w:pStyle w:val="BodyText"/>
         <w:rPr>
           <w:sz w:val="20"/>
           <w:lang w:val="en-US"/>
@@ -3526,7 +3526,7 @@
     </w:p>
     <w:p>
       <w:pPr>
-        <w:pStyle w:val="Textoindependiente"/>
+        <w:pStyle w:val="BodyText"/>
         <w:rPr>
           <w:sz w:val="20"/>
           <w:lang w:val="en-US"/>
@@ -3535,7 +3535,7 @@
     </w:p>
     <w:p>
       <w:pPr>
-        <w:pStyle w:val="Textoindependiente"/>
+        <w:pStyle w:val="BodyText"/>
         <w:rPr>
           <w:sz w:val="20"/>
           <w:lang w:val="en-US"/>
@@ -3544,7 +3544,7 @@
     </w:p>
     <w:p>
       <w:pPr>
-        <w:pStyle w:val="Textoindependiente"/>
+        <w:pStyle w:val="BodyText"/>
         <w:rPr>
           <w:sz w:val="20"/>
           <w:lang w:val="en-US"/>
@@ -3553,7 +3553,7 @@
     </w:p>
     <w:p>
       <w:pPr>
-        <w:pStyle w:val="Textoindependiente"/>
+        <w:pStyle w:val="BodyText"/>
         <w:rPr>
           <w:sz w:val="20"/>
           <w:lang w:val="en-US"/>
@@ -3562,7 +3562,7 @@
     </w:p>
     <w:p>
       <w:pPr>
-        <w:pStyle w:val="Textoindependiente"/>
+        <w:pStyle w:val="BodyText"/>
         <w:rPr>
           <w:sz w:val="20"/>
           <w:lang w:val="en-US"/>
@@ -3571,7 +3571,7 @@
     </w:p>
     <w:p>
       <w:pPr>
-        <w:pStyle w:val="Textoindependiente"/>
+        <w:pStyle w:val="BodyText"/>
         <w:rPr>
           <w:sz w:val="20"/>
           <w:lang w:val="en-US"/>
@@ -3580,7 +3580,7 @@
     </w:p>
     <w:p>
       <w:pPr>
-        <w:pStyle w:val="Textoindependiente"/>
+        <w:pStyle w:val="BodyText"/>
         <w:rPr>
           <w:sz w:val="20"/>
           <w:lang w:val="en-US"/>
@@ -3589,7 +3589,7 @@
     </w:p>
     <w:p>
       <w:pPr>
-        <w:pStyle w:val="Textoindependiente"/>
+        <w:pStyle w:val="BodyText"/>
         <w:rPr>
           <w:sz w:val="20"/>
           <w:lang w:val="en-US"/>
@@ -3614,7 +3614,7 @@
     </w:p>
     <w:p>
       <w:pPr>
-        <w:pStyle w:val="Textoindependiente"/>
+        <w:pStyle w:val="BodyText"/>
         <w:rPr>
           <w:sz w:val="20"/>
           <w:lang w:val="en-US"/>
@@ -3623,7 +3623,7 @@
     </w:p>
     <w:p>
       <w:pPr>
-        <w:pStyle w:val="Textoindependiente"/>
+        <w:pStyle w:val="BodyText"/>
         <w:spacing w:before="5"/>
         <w:rPr>
           <w:sz w:val="17"/>
@@ -3633,7 +3633,7 @@
     </w:p>
     <w:p>
       <w:pPr>
-        <w:pStyle w:val="Ttulo1"/>
+        <w:pStyle w:val="Heading1"/>
         <w:numPr>
           <w:ilvl w:val="0"/>
           <w:numId w:val="4"/>
@@ -3679,7 +3679,7 @@
     </w:p>
     <w:p>
       <w:pPr>
-        <w:pStyle w:val="Textoindependiente"/>
+        <w:pStyle w:val="BodyText"/>
         <w:spacing w:before="3"/>
         <w:rPr>
           <w:rFonts w:ascii="Arial"/>
@@ -3690,7 +3690,7 @@
     </w:p>
     <w:p>
       <w:pPr>
-        <w:pStyle w:val="Textoindependiente"/>
+        <w:pStyle w:val="BodyText"/>
         <w:spacing w:before="129"/>
         <w:ind w:left="101" w:right="128"/>
         <w:jc w:val="both"/>
@@ -3718,7 +3718,7 @@
     </w:p>
     <w:p>
       <w:pPr>
-        <w:pStyle w:val="Textoindependiente"/>
+        <w:pStyle w:val="BodyText"/>
         <w:rPr>
           <w:sz w:val="26"/>
         </w:rPr>
@@ -3726,7 +3726,7 @@
     </w:p>
     <w:p>
       <w:pPr>
-        <w:pStyle w:val="Textoindependiente"/>
+        <w:pStyle w:val="BodyText"/>
         <w:rPr>
           <w:b/>
           <w:bCs/>
@@ -3736,7 +3736,7 @@
     </w:p>
     <w:p>
       <w:pPr>
-        <w:pStyle w:val="Ttulo2"/>
+        <w:pStyle w:val="Heading2"/>
         <w:rPr>
           <w:b/>
           <w:bCs/>
@@ -3798,7 +3798,7 @@
     </w:p>
     <w:p>
       <w:pPr>
-        <w:pStyle w:val="Textoindependiente"/>
+        <w:pStyle w:val="BodyText"/>
         <w:rPr>
           <w:rFonts w:ascii="Arial"/>
           <w:b/>
@@ -3809,7 +3809,7 @@
     </w:p>
     <w:p>
       <w:pPr>
-        <w:pStyle w:val="Ttulo3"/>
+        <w:pStyle w:val="Heading3"/>
       </w:pPr>
       <w:bookmarkStart w:id="13" w:name="_TOC_250013"/>
       <w:bookmarkStart w:id="14" w:name="_Toc78865831"/>
@@ -3833,7 +3833,7 @@
     </w:p>
     <w:p>
       <w:pPr>
-        <w:pStyle w:val="Textoindependiente"/>
+        <w:pStyle w:val="BodyText"/>
         <w:spacing w:before="10"/>
         <w:rPr>
           <w:i/>
@@ -3843,7 +3843,7 @@
     </w:p>
     <w:p>
       <w:pPr>
-        <w:pStyle w:val="Textoindependiente"/>
+        <w:pStyle w:val="BodyText"/>
         <w:ind w:left="101" w:right="125"/>
         <w:jc w:val="both"/>
       </w:pPr>
@@ -3868,12 +3868,12 @@
     </w:p>
     <w:p>
       <w:pPr>
-        <w:pStyle w:val="Textoindependiente"/>
-      </w:pPr>
-    </w:p>
-    <w:p>
-      <w:pPr>
-        <w:pStyle w:val="Textoindependiente"/>
+        <w:pStyle w:val="BodyText"/>
+      </w:pPr>
+    </w:p>
+    <w:p>
+      <w:pPr>
+        <w:pStyle w:val="BodyText"/>
         <w:spacing w:before="1"/>
         <w:ind w:left="101"/>
         <w:jc w:val="both"/>
@@ -3884,7 +3884,7 @@
     </w:p>
     <w:p>
       <w:pPr>
-        <w:pStyle w:val="Textoindependiente"/>
+        <w:pStyle w:val="BodyText"/>
         <w:spacing w:before="11"/>
         <w:rPr>
           <w:sz w:val="23"/>
@@ -3893,7 +3893,7 @@
     </w:p>
     <w:p>
       <w:pPr>
-        <w:pStyle w:val="Prrafodelista"/>
+        <w:pStyle w:val="ListParagraph"/>
         <w:numPr>
           <w:ilvl w:val="3"/>
           <w:numId w:val="2"/>
@@ -3929,7 +3929,7 @@
     </w:p>
     <w:p>
       <w:pPr>
-        <w:pStyle w:val="Prrafodelista"/>
+        <w:pStyle w:val="ListParagraph"/>
         <w:numPr>
           <w:ilvl w:val="3"/>
           <w:numId w:val="2"/>
@@ -3965,7 +3965,7 @@
     </w:p>
     <w:p>
       <w:pPr>
-        <w:pStyle w:val="Textoindependiente"/>
+        <w:pStyle w:val="BodyText"/>
         <w:spacing w:before="9"/>
         <w:rPr>
           <w:sz w:val="23"/>
@@ -3974,119 +3974,119 @@
     </w:p>
     <w:p>
       <w:pPr>
-        <w:pStyle w:val="Textoindependiente"/>
+        <w:pStyle w:val="BodyText"/>
         <w:ind w:left="101"/>
         <w:jc w:val="both"/>
       </w:pPr>
     </w:p>
     <w:p>
       <w:pPr>
-        <w:pStyle w:val="Textoindependiente"/>
+        <w:pStyle w:val="BodyText"/>
         <w:ind w:left="101"/>
         <w:jc w:val="both"/>
       </w:pPr>
     </w:p>
     <w:p>
       <w:pPr>
-        <w:pStyle w:val="Textoindependiente"/>
+        <w:pStyle w:val="BodyText"/>
         <w:ind w:left="101"/>
         <w:jc w:val="both"/>
       </w:pPr>
     </w:p>
     <w:p>
       <w:pPr>
-        <w:pStyle w:val="Textoindependiente"/>
+        <w:pStyle w:val="BodyText"/>
         <w:ind w:left="101"/>
         <w:jc w:val="both"/>
       </w:pPr>
     </w:p>
     <w:p>
       <w:pPr>
-        <w:pStyle w:val="Textoindependiente"/>
+        <w:pStyle w:val="BodyText"/>
         <w:ind w:left="101"/>
         <w:jc w:val="both"/>
       </w:pPr>
     </w:p>
     <w:p>
       <w:pPr>
-        <w:pStyle w:val="Textoindependiente"/>
+        <w:pStyle w:val="BodyText"/>
         <w:ind w:left="101"/>
         <w:jc w:val="both"/>
       </w:pPr>
     </w:p>
     <w:p>
       <w:pPr>
-        <w:pStyle w:val="Textoindependiente"/>
+        <w:pStyle w:val="BodyText"/>
         <w:ind w:left="101"/>
         <w:jc w:val="both"/>
       </w:pPr>
     </w:p>
     <w:p>
       <w:pPr>
-        <w:pStyle w:val="Textoindependiente"/>
+        <w:pStyle w:val="BodyText"/>
         <w:ind w:left="101"/>
         <w:jc w:val="both"/>
       </w:pPr>
     </w:p>
     <w:p>
       <w:pPr>
-        <w:pStyle w:val="Textoindependiente"/>
+        <w:pStyle w:val="BodyText"/>
         <w:ind w:left="101"/>
         <w:jc w:val="both"/>
       </w:pPr>
     </w:p>
     <w:p>
       <w:pPr>
-        <w:pStyle w:val="Textoindependiente"/>
+        <w:pStyle w:val="BodyText"/>
         <w:ind w:left="101"/>
         <w:jc w:val="both"/>
       </w:pPr>
     </w:p>
     <w:p>
       <w:pPr>
-        <w:pStyle w:val="Textoindependiente"/>
+        <w:pStyle w:val="BodyText"/>
         <w:ind w:left="101"/>
         <w:jc w:val="both"/>
       </w:pPr>
     </w:p>
     <w:p>
       <w:pPr>
-        <w:pStyle w:val="Textoindependiente"/>
+        <w:pStyle w:val="BodyText"/>
         <w:ind w:left="101"/>
         <w:jc w:val="both"/>
       </w:pPr>
     </w:p>
     <w:p>
       <w:pPr>
-        <w:pStyle w:val="Textoindependiente"/>
+        <w:pStyle w:val="BodyText"/>
         <w:ind w:left="101"/>
         <w:jc w:val="both"/>
       </w:pPr>
     </w:p>
     <w:p>
       <w:pPr>
-        <w:pStyle w:val="Textoindependiente"/>
+        <w:pStyle w:val="BodyText"/>
         <w:ind w:left="101"/>
         <w:jc w:val="both"/>
       </w:pPr>
     </w:p>
     <w:p>
       <w:pPr>
-        <w:pStyle w:val="Textoindependiente"/>
+        <w:pStyle w:val="BodyText"/>
         <w:ind w:left="101"/>
         <w:jc w:val="both"/>
       </w:pPr>
     </w:p>
     <w:p>
       <w:pPr>
-        <w:pStyle w:val="Textoindependiente"/>
+        <w:pStyle w:val="BodyText"/>
         <w:ind w:left="101"/>
         <w:jc w:val="both"/>
       </w:pPr>
     </w:p>
     <w:p>
       <w:pPr>
-        <w:pStyle w:val="Textoindependiente"/>
+        <w:pStyle w:val="BodyText"/>
         <w:rPr>
           <w:sz w:val="20"/>
         </w:rPr>
@@ -4094,7 +4094,7 @@
     </w:p>
     <w:p>
       <w:pPr>
-        <w:pStyle w:val="Textoindependiente"/>
+        <w:pStyle w:val="BodyText"/>
         <w:rPr>
           <w:sz w:val="20"/>
         </w:rPr>
@@ -5877,7 +5877,7 @@
     </w:p>
     <w:p>
       <w:pPr>
-        <w:pStyle w:val="Textoindependiente"/>
+        <w:pStyle w:val="BodyText"/>
         <w:spacing w:before="8"/>
         <w:rPr>
           <w:i/>
@@ -6017,12 +6017,12 @@
     </w:p>
     <w:p>
       <w:pPr>
-        <w:pStyle w:val="Ttulo3"/>
-      </w:pPr>
-    </w:p>
-    <w:p>
-      <w:pPr>
-        <w:pStyle w:val="Ttulo3"/>
+        <w:pStyle w:val="Heading3"/>
+      </w:pPr>
+    </w:p>
+    <w:p>
+      <w:pPr>
+        <w:pStyle w:val="Heading3"/>
       </w:pPr>
       <w:bookmarkStart w:id="15" w:name="_Toc78865832"/>
       <w:r>
@@ -6212,7 +6212,7 @@
     <w:p/>
     <w:tbl>
       <w:tblPr>
-        <w:tblStyle w:val="TableNormal"/>
+        <w:tblStyle w:val="TableNormal1"/>
         <w:tblW w:w="0" w:type="auto"/>
         <w:tblInd w:w="338" w:type="dxa"/>
         <w:tblBorders>
@@ -6960,7 +6960,7 @@
     <w:p/>
     <w:tbl>
       <w:tblPr>
-        <w:tblStyle w:val="TableNormal"/>
+        <w:tblStyle w:val="TableNormal1"/>
         <w:tblW w:w="8928" w:type="dxa"/>
         <w:tblInd w:w="338" w:type="dxa"/>
         <w:tblBorders>
@@ -7726,7 +7726,7 @@
     <w:p/>
     <w:tbl>
       <w:tblPr>
-        <w:tblStyle w:val="TableNormal"/>
+        <w:tblStyle w:val="TableNormal1"/>
         <w:tblW w:w="8928" w:type="dxa"/>
         <w:tblInd w:w="338" w:type="dxa"/>
         <w:tblBorders>
@@ -9198,7 +9198,7 @@
     <w:p/>
     <w:tbl>
       <w:tblPr>
-        <w:tblStyle w:val="TableNormal"/>
+        <w:tblStyle w:val="TableNormal1"/>
         <w:tblW w:w="8928" w:type="dxa"/>
         <w:tblInd w:w="338" w:type="dxa"/>
         <w:tblBorders>
@@ -9977,7 +9977,7 @@
     <w:p/>
     <w:p>
       <w:pPr>
-        <w:pStyle w:val="Ttulo3"/>
+        <w:pStyle w:val="Heading3"/>
       </w:pPr>
       <w:bookmarkStart w:id="16" w:name="_Toc78865833"/>
       <w:r>
@@ -10090,7 +10090,7 @@
     <w:p/>
     <w:p>
       <w:pPr>
-        <w:pStyle w:val="Ttulo3"/>
+        <w:pStyle w:val="Heading3"/>
       </w:pPr>
       <w:bookmarkStart w:id="17" w:name="_Toc78865834"/>
       <w:r>
@@ -10178,7 +10178,7 @@
     <w:p/>
     <w:p>
       <w:pPr>
-        <w:pStyle w:val="Ttulo3"/>
+        <w:pStyle w:val="Heading3"/>
       </w:pPr>
       <w:bookmarkStart w:id="18" w:name="_Toc78865835"/>
       <w:r>
@@ -10199,7 +10199,7 @@
     </w:p>
     <w:p>
       <w:pPr>
-        <w:pStyle w:val="Textoindependiente"/>
+        <w:pStyle w:val="BodyText"/>
         <w:spacing w:before="8"/>
         <w:rPr>
           <w:i/>
@@ -10209,7 +10209,7 @@
     </w:p>
     <w:p>
       <w:pPr>
-        <w:pStyle w:val="Textoindependiente"/>
+        <w:pStyle w:val="BodyText"/>
         <w:ind w:left="441" w:right="469"/>
         <w:jc w:val="both"/>
       </w:pPr>
@@ -10220,7 +10220,7 @@
     </w:p>
     <w:p>
       <w:pPr>
-        <w:pStyle w:val="Textoindependiente"/>
+        <w:pStyle w:val="BodyText"/>
         <w:ind w:left="441" w:right="469"/>
         <w:jc w:val="both"/>
       </w:pPr>
@@ -10294,14 +10294,14 @@
     </w:p>
     <w:p>
       <w:pPr>
-        <w:pStyle w:val="Textoindependiente"/>
+        <w:pStyle w:val="BodyText"/>
         <w:ind w:left="441" w:right="469"/>
         <w:jc w:val="both"/>
       </w:pPr>
     </w:p>
     <w:p>
       <w:pPr>
-        <w:pStyle w:val="Textoindependiente"/>
+        <w:pStyle w:val="BodyText"/>
         <w:ind w:left="441" w:right="469"/>
         <w:jc w:val="both"/>
       </w:pPr>
@@ -10348,7 +10348,7 @@
     <w:p/>
     <w:p>
       <w:pPr>
-        <w:pStyle w:val="Textoindependiente"/>
+        <w:pStyle w:val="BodyText"/>
         <w:spacing w:before="3"/>
         <w:rPr>
           <w:i/>
@@ -10358,7 +10358,7 @@
     </w:p>
     <w:p>
       <w:pPr>
-        <w:pStyle w:val="Ttulo2"/>
+        <w:pStyle w:val="Heading2"/>
         <w:rPr>
           <w:b/>
           <w:bCs/>
@@ -10442,12 +10442,12 @@
     </w:p>
     <w:p>
       <w:pPr>
-        <w:pStyle w:val="Ttulo3"/>
-      </w:pPr>
-    </w:p>
-    <w:p>
-      <w:pPr>
-        <w:pStyle w:val="Ttulo3"/>
+        <w:pStyle w:val="Heading3"/>
+      </w:pPr>
+    </w:p>
+    <w:p>
+      <w:pPr>
+        <w:pStyle w:val="Heading3"/>
       </w:pPr>
       <w:bookmarkStart w:id="21" w:name="_TOC_250007"/>
       <w:bookmarkStart w:id="22" w:name="_Toc78865837"/>
@@ -10477,7 +10477,7 @@
     </w:p>
     <w:p>
       <w:pPr>
-        <w:pStyle w:val="Textoindependiente"/>
+        <w:pStyle w:val="BodyText"/>
         <w:spacing w:before="9"/>
         <w:rPr>
           <w:i/>
@@ -10487,7 +10487,7 @@
     </w:p>
     <w:p>
       <w:pPr>
-        <w:pStyle w:val="Textoindependiente"/>
+        <w:pStyle w:val="BodyText"/>
         <w:ind w:left="441"/>
       </w:pPr>
       <w:r>
@@ -10496,7 +10496,7 @@
     </w:p>
     <w:p>
       <w:pPr>
-        <w:pStyle w:val="Textoindependiente"/>
+        <w:pStyle w:val="BodyText"/>
         <w:rPr>
           <w:sz w:val="30"/>
         </w:rPr>
@@ -11405,7 +11405,7 @@
     </w:p>
     <w:p>
       <w:pPr>
-        <w:pStyle w:val="Ttulo2"/>
+        <w:pStyle w:val="Heading2"/>
         <w:rPr>
           <w:b/>
           <w:bCs/>
@@ -11499,7 +11499,7 @@
     </w:p>
     <w:p>
       <w:pPr>
-        <w:pStyle w:val="Textoindependiente"/>
+        <w:pStyle w:val="BodyText"/>
         <w:ind w:left="441" w:right="469"/>
         <w:jc w:val="both"/>
       </w:pPr>
@@ -11544,7 +11544,7 @@
     </w:p>
     <w:p>
       <w:pPr>
-        <w:pStyle w:val="Textoindependiente"/>
+        <w:pStyle w:val="BodyText"/>
         <w:ind w:left="441" w:right="469"/>
         <w:jc w:val="both"/>
       </w:pPr>
@@ -11661,7 +11661,7 @@
     </w:p>
     <w:p>
       <w:pPr>
-        <w:pStyle w:val="Ttulo2"/>
+        <w:pStyle w:val="Heading2"/>
         <w:rPr>
           <w:b/>
           <w:bCs/>
@@ -11714,7 +11714,7 @@
     </w:p>
     <w:p>
       <w:pPr>
-        <w:pStyle w:val="Textoindependiente"/>
+        <w:pStyle w:val="BodyText"/>
         <w:spacing w:before="1"/>
         <w:ind w:left="441" w:right="469"/>
         <w:jc w:val="both"/>
@@ -11722,7 +11722,7 @@
     </w:p>
     <w:p>
       <w:pPr>
-        <w:pStyle w:val="Textoindependiente"/>
+        <w:pStyle w:val="BodyText"/>
         <w:spacing w:before="1"/>
         <w:ind w:left="441" w:right="469"/>
         <w:jc w:val="both"/>
@@ -11730,7 +11730,7 @@
     </w:p>
     <w:p>
       <w:pPr>
-        <w:pStyle w:val="Textoindependiente"/>
+        <w:pStyle w:val="BodyText"/>
         <w:spacing w:before="1"/>
         <w:ind w:left="441" w:right="469"/>
         <w:jc w:val="both"/>
@@ -11741,7 +11741,7 @@
     </w:p>
     <w:p>
       <w:pPr>
-        <w:pStyle w:val="Textoindependiente"/>
+        <w:pStyle w:val="BodyText"/>
         <w:spacing w:before="1"/>
         <w:ind w:left="441" w:right="469"/>
         <w:jc w:val="both"/>
@@ -11749,7 +11749,7 @@
     </w:p>
     <w:p>
       <w:pPr>
-        <w:pStyle w:val="Textoindependiente"/>
+        <w:pStyle w:val="BodyText"/>
         <w:spacing w:before="1"/>
         <w:ind w:left="441" w:right="469"/>
         <w:jc w:val="both"/>
@@ -11757,7 +11757,7 @@
     </w:p>
     <w:p>
       <w:pPr>
-        <w:pStyle w:val="Textoindependiente"/>
+        <w:pStyle w:val="BodyText"/>
         <w:spacing w:before="90"/>
         <w:ind w:left="441" w:right="468"/>
         <w:jc w:val="both"/>
@@ -11768,7 +11768,7 @@
     </w:p>
     <w:p>
       <w:pPr>
-        <w:pStyle w:val="Textoindependiente"/>
+        <w:pStyle w:val="BodyText"/>
         <w:spacing w:before="1"/>
         <w:ind w:left="441" w:right="469"/>
         <w:jc w:val="both"/>
@@ -11776,7 +11776,7 @@
     </w:p>
     <w:p>
       <w:pPr>
-        <w:pStyle w:val="Textoindependiente"/>
+        <w:pStyle w:val="BodyText"/>
         <w:spacing w:before="1"/>
         <w:ind w:left="441" w:right="469"/>
         <w:jc w:val="both"/>
@@ -11866,7 +11866,7 @@
     </w:p>
     <w:p>
       <w:pPr>
-        <w:pStyle w:val="Ttulo2"/>
+        <w:pStyle w:val="Heading2"/>
         <w:rPr>
           <w:b/>
           <w:bCs/>
@@ -11928,7 +11928,7 @@
     </w:p>
     <w:p>
       <w:pPr>
-        <w:pStyle w:val="Textoindependiente"/>
+        <w:pStyle w:val="BodyText"/>
         <w:spacing w:before="2"/>
         <w:rPr>
           <w:rFonts w:ascii="Arial"/>
@@ -11940,7 +11940,7 @@
     </w:p>
     <w:p>
       <w:pPr>
-        <w:pStyle w:val="Ttulo3"/>
+        <w:pStyle w:val="Heading3"/>
       </w:pPr>
       <w:bookmarkStart w:id="28" w:name="_TOC_250003"/>
       <w:bookmarkStart w:id="29" w:name="_Toc78865841"/>
@@ -12096,7 +12096,7 @@
     </w:p>
     <w:p>
       <w:pPr>
-        <w:pStyle w:val="Ttulo2"/>
+        <w:pStyle w:val="Heading2"/>
         <w:numPr>
           <w:ilvl w:val="1"/>
           <w:numId w:val="18"/>
@@ -12118,7 +12118,7 @@
     </w:p>
     <w:p>
       <w:pPr>
-        <w:pStyle w:val="Textoindependiente"/>
+        <w:pStyle w:val="BodyText"/>
         <w:rPr>
           <w:i/>
           <w:sz w:val="30"/>
@@ -12127,7 +12127,7 @@
     </w:p>
     <w:p>
       <w:pPr>
-        <w:pStyle w:val="Ttulo4"/>
+        <w:pStyle w:val="Heading4"/>
         <w:spacing w:before="207"/>
         <w:rPr>
           <w:color w:val="auto"/>
@@ -12143,7 +12143,7 @@
     </w:p>
     <w:p>
       <w:pPr>
-        <w:pStyle w:val="Textoindependiente"/>
+        <w:pStyle w:val="BodyText"/>
         <w:rPr>
           <w:i/>
           <w:sz w:val="30"/>
@@ -12152,7 +12152,7 @@
     </w:p>
     <w:p>
       <w:pPr>
-        <w:pStyle w:val="Textoindependiente"/>
+        <w:pStyle w:val="BodyText"/>
         <w:ind w:left="708"/>
         <w:rPr>
           <w:iCs/>
@@ -12178,31 +12178,64 @@
     </w:p>
     <w:p>
       <w:pPr>
-        <w:pStyle w:val="Textoindependiente"/>
+        <w:pStyle w:val="BodyText"/>
+        <w:ind w:left="708"/>
+        <w:rPr>
+          <w:iCs/>
+          <w:szCs w:val="20"/>
+          <w:lang w:val="es-MX"/>
+        </w:rPr>
+      </w:pPr>
+    </w:p>
+    <w:p>
+      <w:pPr>
+        <w:pStyle w:val="BodyText"/>
+        <w:ind w:left="708"/>
+        <w:rPr>
+          <w:iCs/>
+          <w:szCs w:val="20"/>
+          <w:lang w:val="es-MX"/>
+        </w:rPr>
+      </w:pPr>
+    </w:p>
+    <w:p>
+      <w:pPr>
+        <w:pStyle w:val="BodyText"/>
+        <w:ind w:left="708"/>
+        <w:rPr>
+          <w:iCs/>
+          <w:szCs w:val="20"/>
+          <w:lang w:val="es-MX"/>
+        </w:rPr>
+      </w:pPr>
+    </w:p>
+    <w:p>
+      <w:pPr>
+        <w:pStyle w:val="BodyText"/>
+        <w:jc w:val="center"/>
         <w:rPr>
           <w:i/>
           <w:sz w:val="30"/>
-        </w:rPr>
-      </w:pPr>
-      <w:r>
-        <w:rPr>
-          <w:i/>
+          <w:lang w:val="es-MX"/>
+        </w:rPr>
+      </w:pPr>
+      <w:r>
+        <w:rPr>
           <w:noProof/>
-          <w:sz w:val="30"/>
         </w:rPr>
         <w:drawing>
-          <wp:anchor distT="0" distB="0" distL="114300" distR="114300" simplePos="0" relativeHeight="251697152" behindDoc="1" locked="0" layoutInCell="1" allowOverlap="1" wp14:anchorId="797E7177" wp14:editId="5D1E3439">
+          <wp:anchor distT="0" distB="0" distL="114300" distR="114300" simplePos="0" relativeHeight="251710464" behindDoc="0" locked="0" layoutInCell="1" allowOverlap="1" wp14:anchorId="530E5E62" wp14:editId="2A262307">
             <wp:simplePos x="0" y="0"/>
             <wp:positionH relativeFrom="column">
-              <wp:posOffset>403860</wp:posOffset>
+              <wp:posOffset>1240367</wp:posOffset>
             </wp:positionH>
             <wp:positionV relativeFrom="paragraph">
-              <wp:posOffset>160020</wp:posOffset>
+              <wp:posOffset>-1270</wp:posOffset>
             </wp:positionV>
-            <wp:extent cx="3558540" cy="4808220"/>
-            <wp:effectExtent l="0" t="0" r="3810" b="0"/>
+            <wp:extent cx="4076190" cy="5657143"/>
+            <wp:effectExtent l="0" t="0" r="635" b="1270"/>
             <wp:wrapNone/>
-            <wp:docPr id="98" name="Imagen 98"/>
+            <wp:docPr id="27" name="Picture 27"/>
             <wp:cNvGraphicFramePr>
               <a:graphicFrameLocks xmlns:a="http://schemas.openxmlformats.org/drawingml/2006/main" noChangeAspect="1"/>
             </wp:cNvGraphicFramePr>
@@ -12210,10 +12243,8 @@
               <a:graphicData uri="http://schemas.openxmlformats.org/drawingml/2006/picture">
                 <pic:pic xmlns:pic="http://schemas.openxmlformats.org/drawingml/2006/picture">
                   <pic:nvPicPr>
-                    <pic:cNvPr id="0" name="Picture 5"/>
-                    <pic:cNvPicPr>
-                      <a:picLocks noChangeAspect="1" noChangeArrowheads="1"/>
-                    </pic:cNvPicPr>
+                    <pic:cNvPr id="1" name=""/>
+                    <pic:cNvPicPr/>
                   </pic:nvPicPr>
                   <pic:blipFill>
                     <a:blip r:embed="rId37">
@@ -12223,23 +12254,18 @@
                         </a:ext>
                       </a:extLst>
                     </a:blip>
-                    <a:srcRect/>
                     <a:stretch>
                       <a:fillRect/>
                     </a:stretch>
                   </pic:blipFill>
-                  <pic:spPr bwMode="auto">
+                  <pic:spPr>
                     <a:xfrm>
                       <a:off x="0" y="0"/>
-                      <a:ext cx="3558540" cy="4808220"/>
+                      <a:ext cx="4076190" cy="5657143"/>
                     </a:xfrm>
                     <a:prstGeom prst="rect">
                       <a:avLst/>
                     </a:prstGeom>
-                    <a:noFill/>
-                    <a:ln>
-                      <a:noFill/>
-                    </a:ln>
                   </pic:spPr>
                 </pic:pic>
               </a:graphicData>
@@ -12256,7 +12282,7 @@
     </w:p>
     <w:p>
       <w:pPr>
-        <w:pStyle w:val="Textoindependiente"/>
+        <w:pStyle w:val="BodyText"/>
         <w:rPr>
           <w:i/>
           <w:sz w:val="30"/>
@@ -12265,7 +12291,7 @@
     </w:p>
     <w:p>
       <w:pPr>
-        <w:pStyle w:val="Textoindependiente"/>
+        <w:pStyle w:val="BodyText"/>
         <w:rPr>
           <w:i/>
           <w:sz w:val="30"/>
@@ -12274,7 +12300,7 @@
     </w:p>
     <w:p>
       <w:pPr>
-        <w:pStyle w:val="Textoindependiente"/>
+        <w:pStyle w:val="BodyText"/>
         <w:rPr>
           <w:i/>
           <w:sz w:val="30"/>
@@ -12283,7 +12309,7 @@
     </w:p>
     <w:p>
       <w:pPr>
-        <w:pStyle w:val="Textoindependiente"/>
+        <w:pStyle w:val="BodyText"/>
         <w:rPr>
           <w:i/>
           <w:sz w:val="30"/>
@@ -12292,7 +12318,7 @@
     </w:p>
     <w:p>
       <w:pPr>
-        <w:pStyle w:val="Textoindependiente"/>
+        <w:pStyle w:val="BodyText"/>
         <w:rPr>
           <w:i/>
           <w:sz w:val="30"/>
@@ -12301,7 +12327,7 @@
     </w:p>
     <w:p>
       <w:pPr>
-        <w:pStyle w:val="Textoindependiente"/>
+        <w:pStyle w:val="BodyText"/>
         <w:rPr>
           <w:i/>
           <w:sz w:val="30"/>
@@ -12310,7 +12336,7 @@
     </w:p>
     <w:p>
       <w:pPr>
-        <w:pStyle w:val="Textoindependiente"/>
+        <w:pStyle w:val="BodyText"/>
         <w:rPr>
           <w:i/>
           <w:sz w:val="30"/>
@@ -12319,7 +12345,7 @@
     </w:p>
     <w:p>
       <w:pPr>
-        <w:pStyle w:val="Textoindependiente"/>
+        <w:pStyle w:val="BodyText"/>
         <w:rPr>
           <w:i/>
           <w:sz w:val="30"/>
@@ -12328,7 +12354,7 @@
     </w:p>
     <w:p>
       <w:pPr>
-        <w:pStyle w:val="Textoindependiente"/>
+        <w:pStyle w:val="BodyText"/>
         <w:rPr>
           <w:i/>
           <w:sz w:val="30"/>
@@ -12337,7 +12363,7 @@
     </w:p>
     <w:p>
       <w:pPr>
-        <w:pStyle w:val="Textoindependiente"/>
+        <w:pStyle w:val="BodyText"/>
         <w:rPr>
           <w:i/>
           <w:sz w:val="30"/>
@@ -12346,7 +12372,7 @@
     </w:p>
     <w:p>
       <w:pPr>
-        <w:pStyle w:val="Textoindependiente"/>
+        <w:pStyle w:val="BodyText"/>
         <w:rPr>
           <w:i/>
           <w:sz w:val="30"/>
@@ -12355,7 +12381,7 @@
     </w:p>
     <w:p>
       <w:pPr>
-        <w:pStyle w:val="Textoindependiente"/>
+        <w:pStyle w:val="BodyText"/>
         <w:rPr>
           <w:i/>
           <w:sz w:val="30"/>
@@ -12364,7 +12390,7 @@
     </w:p>
     <w:p>
       <w:pPr>
-        <w:pStyle w:val="Textoindependiente"/>
+        <w:pStyle w:val="BodyText"/>
         <w:rPr>
           <w:i/>
           <w:sz w:val="30"/>
@@ -12373,7 +12399,7 @@
     </w:p>
     <w:p>
       <w:pPr>
-        <w:pStyle w:val="Textoindependiente"/>
+        <w:pStyle w:val="BodyText"/>
         <w:rPr>
           <w:i/>
           <w:sz w:val="30"/>
@@ -12382,7 +12408,7 @@
     </w:p>
     <w:p>
       <w:pPr>
-        <w:pStyle w:val="Textoindependiente"/>
+        <w:pStyle w:val="BodyText"/>
         <w:rPr>
           <w:i/>
           <w:sz w:val="30"/>
@@ -12391,7 +12417,7 @@
     </w:p>
     <w:p>
       <w:pPr>
-        <w:pStyle w:val="Textoindependiente"/>
+        <w:pStyle w:val="BodyText"/>
         <w:rPr>
           <w:i/>
           <w:sz w:val="30"/>
@@ -12400,7 +12426,7 @@
     </w:p>
     <w:p>
       <w:pPr>
-        <w:pStyle w:val="Textoindependiente"/>
+        <w:pStyle w:val="BodyText"/>
         <w:rPr>
           <w:i/>
           <w:sz w:val="30"/>
@@ -12409,7 +12435,7 @@
     </w:p>
     <w:p>
       <w:pPr>
-        <w:pStyle w:val="Textoindependiente"/>
+        <w:pStyle w:val="BodyText"/>
         <w:rPr>
           <w:i/>
           <w:sz w:val="30"/>
@@ -12418,7 +12444,7 @@
     </w:p>
     <w:p>
       <w:pPr>
-        <w:pStyle w:val="Textoindependiente"/>
+        <w:pStyle w:val="BodyText"/>
         <w:rPr>
           <w:i/>
           <w:sz w:val="30"/>
@@ -12427,7 +12453,7 @@
     </w:p>
     <w:p>
       <w:pPr>
-        <w:pStyle w:val="Textoindependiente"/>
+        <w:pStyle w:val="BodyText"/>
         <w:rPr>
           <w:i/>
           <w:sz w:val="30"/>
@@ -12436,7 +12462,7 @@
     </w:p>
     <w:p>
       <w:pPr>
-        <w:pStyle w:val="Textoindependiente"/>
+        <w:pStyle w:val="BodyText"/>
         <w:rPr>
           <w:i/>
           <w:sz w:val="30"/>
@@ -12445,7 +12471,7 @@
     </w:p>
     <w:p>
       <w:pPr>
-        <w:pStyle w:val="Textoindependiente"/>
+        <w:pStyle w:val="BodyText"/>
         <w:rPr>
           <w:i/>
           <w:sz w:val="30"/>
@@ -12454,7 +12480,7 @@
     </w:p>
     <w:p>
       <w:pPr>
-        <w:pStyle w:val="Textoindependiente"/>
+        <w:pStyle w:val="BodyText"/>
         <w:rPr>
           <w:i/>
           <w:sz w:val="30"/>
@@ -12463,7 +12489,7 @@
     </w:p>
     <w:p>
       <w:pPr>
-        <w:pStyle w:val="Textoindependiente"/>
+        <w:pStyle w:val="BodyText"/>
         <w:rPr>
           <w:i/>
           <w:sz w:val="30"/>
@@ -12472,7 +12498,7 @@
     </w:p>
     <w:p>
       <w:pPr>
-        <w:pStyle w:val="Textoindependiente"/>
+        <w:pStyle w:val="BodyText"/>
         <w:rPr>
           <w:i/>
           <w:sz w:val="30"/>
@@ -12481,7 +12507,7 @@
     </w:p>
     <w:p>
       <w:pPr>
-        <w:pStyle w:val="Textoindependiente"/>
+        <w:pStyle w:val="BodyText"/>
         <w:rPr>
           <w:i/>
           <w:sz w:val="30"/>
@@ -12490,7 +12516,7 @@
     </w:p>
     <w:p>
       <w:pPr>
-        <w:pStyle w:val="Textoindependiente"/>
+        <w:pStyle w:val="BodyText"/>
         <w:rPr>
           <w:i/>
           <w:sz w:val="30"/>
@@ -12499,7 +12525,7 @@
     </w:p>
     <w:p>
       <w:pPr>
-        <w:pStyle w:val="Textoindependiente"/>
+        <w:pStyle w:val="BodyText"/>
         <w:rPr>
           <w:i/>
           <w:sz w:val="30"/>
@@ -12508,7 +12534,7 @@
     </w:p>
     <w:p>
       <w:pPr>
-        <w:pStyle w:val="Textoindependiente"/>
+        <w:pStyle w:val="BodyText"/>
         <w:rPr>
           <w:i/>
           <w:sz w:val="30"/>
@@ -12517,7 +12543,7 @@
     </w:p>
     <w:p>
       <w:pPr>
-        <w:pStyle w:val="Textoindependiente"/>
+        <w:pStyle w:val="BodyText"/>
         <w:rPr>
           <w:i/>
           <w:sz w:val="30"/>
@@ -12526,7 +12552,7 @@
     </w:p>
     <w:p>
       <w:pPr>
-        <w:pStyle w:val="Ttulo4"/>
+        <w:pStyle w:val="Heading4"/>
         <w:spacing w:before="207"/>
         <w:rPr>
           <w:color w:val="auto"/>
@@ -12542,7 +12568,7 @@
     </w:p>
     <w:p>
       <w:pPr>
-        <w:pStyle w:val="Textoindependiente"/>
+        <w:pStyle w:val="BodyText"/>
         <w:spacing w:before="9"/>
         <w:rPr>
           <w:b/>
@@ -12553,7 +12579,7 @@
     </w:p>
     <w:p>
       <w:pPr>
-        <w:pStyle w:val="Textoindependiente"/>
+        <w:pStyle w:val="BodyText"/>
         <w:ind w:left="441" w:right="468"/>
         <w:jc w:val="both"/>
       </w:pPr>
@@ -12595,18 +12621,18 @@
           <w:noProof/>
         </w:rPr>
         <w:drawing>
-          <wp:anchor distT="0" distB="0" distL="114300" distR="114300" simplePos="0" relativeHeight="251693056" behindDoc="0" locked="0" layoutInCell="1" allowOverlap="1" wp14:anchorId="0BA407A4" wp14:editId="10C4A038">
+          <wp:anchor distT="0" distB="0" distL="114300" distR="114300" simplePos="0" relativeHeight="251711488" behindDoc="0" locked="0" layoutInCell="1" allowOverlap="1" wp14:anchorId="73200948" wp14:editId="031F71E7">
             <wp:simplePos x="0" y="0"/>
-            <wp:positionH relativeFrom="margin">
-              <wp:align>right</wp:align>
+            <wp:positionH relativeFrom="column">
+              <wp:posOffset>452967</wp:posOffset>
             </wp:positionH>
             <wp:positionV relativeFrom="paragraph">
-              <wp:posOffset>6985</wp:posOffset>
+              <wp:posOffset>-3598</wp:posOffset>
             </wp:positionV>
-            <wp:extent cx="6553200" cy="5067300"/>
+            <wp:extent cx="6028266" cy="4842291"/>
             <wp:effectExtent l="0" t="0" r="0" b="0"/>
             <wp:wrapNone/>
-            <wp:docPr id="115" name="Imagen 115"/>
+            <wp:docPr id="30" name="Picture 30"/>
             <wp:cNvGraphicFramePr>
               <a:graphicFrameLocks xmlns:a="http://schemas.openxmlformats.org/drawingml/2006/main" noChangeAspect="1"/>
             </wp:cNvGraphicFramePr>
@@ -12614,10 +12640,8 @@
               <a:graphicData uri="http://schemas.openxmlformats.org/drawingml/2006/picture">
                 <pic:pic xmlns:pic="http://schemas.openxmlformats.org/drawingml/2006/picture">
                   <pic:nvPicPr>
-                    <pic:cNvPr id="0" name="Picture 23"/>
-                    <pic:cNvPicPr>
-                      <a:picLocks noChangeAspect="1" noChangeArrowheads="1"/>
-                    </pic:cNvPicPr>
+                    <pic:cNvPr id="1" name=""/>
+                    <pic:cNvPicPr/>
                   </pic:nvPicPr>
                   <pic:blipFill>
                     <a:blip r:embed="rId38">
@@ -12627,23 +12651,18 @@
                         </a:ext>
                       </a:extLst>
                     </a:blip>
-                    <a:srcRect/>
                     <a:stretch>
                       <a:fillRect/>
                     </a:stretch>
                   </pic:blipFill>
-                  <pic:spPr bwMode="auto">
+                  <pic:spPr>
                     <a:xfrm>
                       <a:off x="0" y="0"/>
-                      <a:ext cx="6553200" cy="5067300"/>
+                      <a:ext cx="6028266" cy="4842291"/>
                     </a:xfrm>
                     <a:prstGeom prst="rect">
                       <a:avLst/>
                     </a:prstGeom>
-                    <a:noFill/>
-                    <a:ln>
-                      <a:noFill/>
-                    </a:ln>
                   </pic:spPr>
                 </pic:pic>
               </a:graphicData>
@@ -12852,7 +12871,7 @@
     <w:p/>
     <w:p>
       <w:pPr>
-        <w:pStyle w:val="Ttulo4"/>
+        <w:pStyle w:val="Heading4"/>
         <w:spacing w:before="207"/>
         <w:rPr>
           <w:color w:val="auto"/>
@@ -12894,16 +12913,16 @@
           <w:noProof/>
         </w:rPr>
         <w:drawing>
-          <wp:anchor distT="0" distB="0" distL="114300" distR="114300" simplePos="0" relativeHeight="251695104" behindDoc="0" locked="0" layoutInCell="1" allowOverlap="1" wp14:anchorId="49724EFD" wp14:editId="41C418E3">
+          <wp:anchor distT="0" distB="0" distL="114300" distR="114300" simplePos="0" relativeHeight="251695104" behindDoc="0" locked="0" layoutInCell="1" allowOverlap="1" wp14:anchorId="49724EFD" wp14:editId="4BA03394">
             <wp:simplePos x="0" y="0"/>
             <wp:positionH relativeFrom="margin">
               <wp:align>left</wp:align>
             </wp:positionH>
             <wp:positionV relativeFrom="paragraph">
-              <wp:posOffset>11430</wp:posOffset>
+              <wp:posOffset>26216</wp:posOffset>
             </wp:positionV>
-            <wp:extent cx="6086475" cy="7019925"/>
-            <wp:effectExtent l="0" t="0" r="9525" b="9525"/>
+            <wp:extent cx="6086475" cy="5646057"/>
+            <wp:effectExtent l="0" t="0" r="0" b="0"/>
             <wp:wrapNone/>
             <wp:docPr id="117" name="Imagen 117"/>
             <wp:cNvGraphicFramePr>
@@ -12934,7 +12953,7 @@
                   <pic:spPr bwMode="auto">
                     <a:xfrm>
                       <a:off x="0" y="0"/>
-                      <a:ext cx="6086475" cy="7019925"/>
+                      <a:ext cx="6087360" cy="5646878"/>
                     </a:xfrm>
                     <a:prstGeom prst="rect">
                       <a:avLst/>
@@ -13507,7 +13526,7 @@
     </w:p>
     <w:p>
       <w:pPr>
-        <w:pStyle w:val="Ttulo4"/>
+        <w:pStyle w:val="Heading4"/>
         <w:spacing w:before="207"/>
         <w:rPr>
           <w:color w:val="auto"/>
@@ -13564,20 +13583,22 @@
       <w:r>
         <w:rPr>
           <w:noProof/>
+          <w:sz w:val="24"/>
+          <w:szCs w:val="24"/>
         </w:rPr>
         <w:drawing>
-          <wp:anchor distT="0" distB="0" distL="114300" distR="114300" simplePos="0" relativeHeight="251698176" behindDoc="0" locked="0" layoutInCell="1" allowOverlap="1" wp14:anchorId="799A505A" wp14:editId="4077A3AF">
+          <wp:anchor distT="0" distB="0" distL="114300" distR="114300" simplePos="0" relativeHeight="251712512" behindDoc="0" locked="0" layoutInCell="1" allowOverlap="1" wp14:anchorId="32058A47" wp14:editId="32AF67A4">
             <wp:simplePos x="0" y="0"/>
-            <wp:positionH relativeFrom="column">
-              <wp:posOffset>436880</wp:posOffset>
+            <wp:positionH relativeFrom="page">
+              <wp:align>center</wp:align>
             </wp:positionH>
             <wp:positionV relativeFrom="paragraph">
-              <wp:posOffset>161290</wp:posOffset>
+              <wp:posOffset>98425</wp:posOffset>
             </wp:positionV>
-            <wp:extent cx="6229985" cy="4198620"/>
-            <wp:effectExtent l="0" t="0" r="0" b="0"/>
+            <wp:extent cx="6546215" cy="5588000"/>
+            <wp:effectExtent l="0" t="0" r="6985" b="0"/>
             <wp:wrapNone/>
-            <wp:docPr id="99" name="Imagen 99"/>
+            <wp:docPr id="32" name="Picture 32"/>
             <wp:cNvGraphicFramePr>
               <a:graphicFrameLocks xmlns:a="http://schemas.openxmlformats.org/drawingml/2006/main" noChangeAspect="1"/>
             </wp:cNvGraphicFramePr>
@@ -13585,7 +13606,7 @@
               <a:graphicData uri="http://schemas.openxmlformats.org/drawingml/2006/picture">
                 <pic:pic xmlns:pic="http://schemas.openxmlformats.org/drawingml/2006/picture">
                   <pic:nvPicPr>
-                    <pic:cNvPr id="0" name="Picture 6"/>
+                    <pic:cNvPr id="0" name="Picture 5"/>
                     <pic:cNvPicPr>
                       <a:picLocks noChangeAspect="1" noChangeArrowheads="1"/>
                     </pic:cNvPicPr>
@@ -13606,7 +13627,7 @@
                   <pic:spPr bwMode="auto">
                     <a:xfrm>
                       <a:off x="0" y="0"/>
-                      <a:ext cx="6229985" cy="4198620"/>
+                      <a:ext cx="6546215" cy="5588000"/>
                     </a:xfrm>
                     <a:prstGeom prst="rect">
                       <a:avLst/>
@@ -13842,7 +13863,7 @@
     <w:p/>
     <w:p>
       <w:pPr>
-        <w:pStyle w:val="Ttulo4"/>
+        <w:pStyle w:val="Heading4"/>
         <w:spacing w:before="207"/>
         <w:rPr>
           <w:color w:val="auto"/>
@@ -13861,7 +13882,7 @@
           <w:noProof/>
         </w:rPr>
         <w:drawing>
-          <wp:anchor distT="0" distB="0" distL="114300" distR="114300" simplePos="0" relativeHeight="251700224" behindDoc="0" locked="0" layoutInCell="1" allowOverlap="1" wp14:anchorId="5C10ED99" wp14:editId="7C71C203">
+          <wp:anchor distT="0" distB="0" distL="114300" distR="114300" simplePos="0" relativeHeight="251700224" behindDoc="0" locked="0" layoutInCell="1" allowOverlap="1" wp14:anchorId="5C10ED99" wp14:editId="01C5584D">
             <wp:simplePos x="0" y="0"/>
             <wp:positionH relativeFrom="margin">
               <wp:align>left</wp:align>
@@ -13869,8 +13890,8 @@
             <wp:positionV relativeFrom="paragraph">
               <wp:posOffset>152400</wp:posOffset>
             </wp:positionV>
-            <wp:extent cx="5410200" cy="3333750"/>
-            <wp:effectExtent l="0" t="0" r="0" b="0"/>
+            <wp:extent cx="4663812" cy="2873828"/>
+            <wp:effectExtent l="0" t="0" r="3810" b="3175"/>
             <wp:wrapNone/>
             <wp:docPr id="103" name="Imagen 103"/>
             <wp:cNvGraphicFramePr>
@@ -13886,7 +13907,7 @@
                     </pic:cNvPicPr>
                   </pic:nvPicPr>
                   <pic:blipFill>
-                    <a:blip r:embed="rId42">
+                    <a:blip r:embed="rId42" cstate="print">
                       <a:extLst>
                         <a:ext uri="{28A0092B-C50C-407E-A947-70E740481C1C}">
                           <a14:useLocalDpi xmlns:a14="http://schemas.microsoft.com/office/drawing/2010/main" val="0"/>
@@ -13901,7 +13922,7 @@
                   <pic:spPr bwMode="auto">
                     <a:xfrm>
                       <a:off x="0" y="0"/>
-                      <a:ext cx="5410210" cy="3333756"/>
+                      <a:ext cx="4669097" cy="2877085"/>
                     </a:xfrm>
                     <a:prstGeom prst="rect">
                       <a:avLst/>
@@ -14014,20 +14035,10 @@
         <w:ind w:firstLine="708"/>
       </w:pPr>
     </w:p>
-    <w:p>
-      <w:pPr>
-        <w:ind w:firstLine="708"/>
-      </w:pPr>
-    </w:p>
-    <w:p>
-      <w:pPr>
-        <w:ind w:firstLine="708"/>
-      </w:pPr>
-    </w:p>
-    <w:p/>
-    <w:p>
-      <w:pPr>
-        <w:pStyle w:val="Ttulo4"/>
+    <w:p/>
+    <w:p>
+      <w:pPr>
+        <w:pStyle w:val="Heading4"/>
         <w:spacing w:before="207"/>
         <w:rPr>
           <w:color w:val="auto"/>
@@ -14046,16 +14057,16 @@
           <w:noProof/>
         </w:rPr>
         <w:drawing>
-          <wp:anchor distT="0" distB="0" distL="114300" distR="114300" simplePos="0" relativeHeight="251699200" behindDoc="0" locked="0" layoutInCell="1" allowOverlap="1" wp14:anchorId="04AC3D86" wp14:editId="1FFB483A">
+          <wp:anchor distT="0" distB="0" distL="114300" distR="114300" simplePos="0" relativeHeight="251699200" behindDoc="0" locked="0" layoutInCell="1" allowOverlap="1" wp14:anchorId="04AC3D86" wp14:editId="0C4B2CA4">
             <wp:simplePos x="0" y="0"/>
             <wp:positionH relativeFrom="margin">
               <wp:align>left</wp:align>
             </wp:positionH>
             <wp:positionV relativeFrom="paragraph">
-              <wp:posOffset>120650</wp:posOffset>
+              <wp:posOffset>114391</wp:posOffset>
             </wp:positionV>
-            <wp:extent cx="5343525" cy="3676015"/>
-            <wp:effectExtent l="0" t="0" r="9525" b="635"/>
+            <wp:extent cx="4717143" cy="3245103"/>
+            <wp:effectExtent l="0" t="0" r="7620" b="0"/>
             <wp:wrapNone/>
             <wp:docPr id="102" name="Imagen 102"/>
             <wp:cNvGraphicFramePr>
@@ -14071,7 +14082,7 @@
                     </pic:cNvPicPr>
                   </pic:nvPicPr>
                   <pic:blipFill>
-                    <a:blip r:embed="rId43">
+                    <a:blip r:embed="rId43" cstate="print">
                       <a:extLst>
                         <a:ext uri="{28A0092B-C50C-407E-A947-70E740481C1C}">
                           <a14:useLocalDpi xmlns:a14="http://schemas.microsoft.com/office/drawing/2010/main" val="0"/>
@@ -14086,7 +14097,7 @@
                   <pic:spPr bwMode="auto">
                     <a:xfrm>
                       <a:off x="0" y="0"/>
-                      <a:ext cx="5343525" cy="3676015"/>
+                      <a:ext cx="4717143" cy="3245103"/>
                     </a:xfrm>
                     <a:prstGeom prst="rect">
                       <a:avLst/>
@@ -14233,7 +14244,7 @@
     <w:p/>
     <w:p>
       <w:pPr>
-        <w:pStyle w:val="Ttulo4"/>
+        <w:pStyle w:val="Heading4"/>
         <w:spacing w:before="207"/>
         <w:rPr>
           <w:color w:val="auto"/>
@@ -14248,7 +14259,7 @@
     </w:p>
     <w:p>
       <w:pPr>
-        <w:pStyle w:val="Ttulo4"/>
+        <w:pStyle w:val="Heading4"/>
         <w:spacing w:before="207"/>
         <w:rPr>
           <w:i w:val="0"/>
@@ -14388,6 +14399,16 @@
         </w:rPr>
         <w:t>.</w:t>
       </w:r>
+      <w:r>
+        <w:rPr>
+          <w:i w:val="0"/>
+          <w:iCs w:val="0"/>
+          <w:color w:val="auto"/>
+          <w:sz w:val="24"/>
+          <w:szCs w:val="24"/>
+        </w:rPr>
+        <w:t xml:space="preserve"> En este caso podemos observar una terapia de tipo control mental.</w:t>
+      </w:r>
     </w:p>
     <w:p/>
     <w:p>
@@ -14396,18 +14417,18 @@
           <w:noProof/>
         </w:rPr>
         <w:drawing>
-          <wp:anchor distT="0" distB="0" distL="114300" distR="114300" simplePos="0" relativeHeight="251701248" behindDoc="0" locked="0" layoutInCell="1" allowOverlap="1" wp14:anchorId="07A68DA8" wp14:editId="4EC445BB">
+          <wp:anchor distT="0" distB="0" distL="114300" distR="114300" simplePos="0" relativeHeight="251713536" behindDoc="0" locked="0" layoutInCell="1" allowOverlap="1" wp14:anchorId="44897110" wp14:editId="073C69F4">
             <wp:simplePos x="0" y="0"/>
             <wp:positionH relativeFrom="column">
               <wp:posOffset>0</wp:posOffset>
             </wp:positionH>
             <wp:positionV relativeFrom="paragraph">
-              <wp:posOffset>1905</wp:posOffset>
+              <wp:posOffset>-1270</wp:posOffset>
             </wp:positionV>
-            <wp:extent cx="6543675" cy="5057775"/>
-            <wp:effectExtent l="0" t="0" r="9525" b="9525"/>
+            <wp:extent cx="6553200" cy="4846320"/>
+            <wp:effectExtent l="0" t="0" r="0" b="0"/>
             <wp:wrapNone/>
-            <wp:docPr id="106" name="Imagen 106"/>
+            <wp:docPr id="33" name="Picture 33"/>
             <wp:cNvGraphicFramePr>
               <a:graphicFrameLocks xmlns:a="http://schemas.openxmlformats.org/drawingml/2006/main" noChangeAspect="1"/>
             </wp:cNvGraphicFramePr>
@@ -14415,7 +14436,7 @@
               <a:graphicData uri="http://schemas.openxmlformats.org/drawingml/2006/picture">
                 <pic:pic xmlns:pic="http://schemas.openxmlformats.org/drawingml/2006/picture">
                   <pic:nvPicPr>
-                    <pic:cNvPr id="0" name="Picture 10"/>
+                    <pic:cNvPr id="0" name="Picture 6"/>
                     <pic:cNvPicPr>
                       <a:picLocks noChangeAspect="1" noChangeArrowheads="1"/>
                     </pic:cNvPicPr>
@@ -14436,7 +14457,7 @@
                   <pic:spPr bwMode="auto">
                     <a:xfrm>
                       <a:off x="0" y="0"/>
-                      <a:ext cx="6543675" cy="5057775"/>
+                      <a:ext cx="6553200" cy="4846320"/>
                     </a:xfrm>
                     <a:prstGeom prst="rect">
                       <a:avLst/>
@@ -14461,7 +14482,7 @@
     </w:p>
     <w:p>
       <w:pPr>
-        <w:pStyle w:val="Ttulo4"/>
+        <w:pStyle w:val="Heading4"/>
         <w:spacing w:before="207"/>
         <w:rPr>
           <w:color w:val="auto"/>
@@ -14470,7 +14491,7 @@
     </w:p>
     <w:p>
       <w:pPr>
-        <w:pStyle w:val="Ttulo4"/>
+        <w:pStyle w:val="Heading4"/>
         <w:spacing w:before="207"/>
         <w:rPr>
           <w:color w:val="auto"/>
@@ -14485,7 +14506,7 @@
     </w:p>
     <w:p>
       <w:pPr>
-        <w:pStyle w:val="Ttulo4"/>
+        <w:pStyle w:val="Heading4"/>
         <w:spacing w:before="207"/>
         <w:ind w:left="708"/>
         <w:rPr>
@@ -14509,7 +14530,7 @@
     </w:p>
     <w:p>
       <w:pPr>
-        <w:pStyle w:val="Ttulo4"/>
+        <w:pStyle w:val="Heading4"/>
         <w:spacing w:before="207"/>
         <w:rPr>
           <w:color w:val="auto"/>
@@ -14572,7 +14593,7 @@
     </w:p>
     <w:p>
       <w:pPr>
-        <w:pStyle w:val="Ttulo4"/>
+        <w:pStyle w:val="Heading4"/>
         <w:spacing w:before="207"/>
         <w:ind w:left="708"/>
         <w:rPr>
@@ -14596,7 +14617,7 @@
     </w:p>
     <w:p>
       <w:pPr>
-        <w:pStyle w:val="Ttulo4"/>
+        <w:pStyle w:val="Heading4"/>
         <w:spacing w:before="207"/>
         <w:rPr>
           <w:color w:val="auto"/>
@@ -14605,21 +14626,26 @@
       <w:r>
         <w:rPr>
           <w:noProof/>
-          <w:color w:val="auto"/>
         </w:rPr>
         <w:drawing>
-          <wp:anchor distT="0" distB="0" distL="114300" distR="114300" simplePos="0" relativeHeight="251702272" behindDoc="0" locked="0" layoutInCell="1" allowOverlap="1" wp14:anchorId="7AD01FD0" wp14:editId="47011E76">
+          <wp:anchor distT="0" distB="0" distL="114300" distR="114300" simplePos="0" relativeHeight="251715584" behindDoc="0" locked="0" layoutInCell="1" allowOverlap="1" wp14:anchorId="0BCA4863" wp14:editId="13128FDA">
             <wp:simplePos x="0" y="0"/>
-            <wp:positionH relativeFrom="margin">
-              <wp:align>left</wp:align>
+            <wp:positionH relativeFrom="page">
+              <wp:align>center</wp:align>
             </wp:positionH>
             <wp:positionV relativeFrom="paragraph">
-              <wp:posOffset>137160</wp:posOffset>
+              <wp:posOffset>133350</wp:posOffset>
             </wp:positionV>
-            <wp:extent cx="5181600" cy="3124453"/>
-            <wp:effectExtent l="0" t="0" r="0" b="0"/>
+            <wp:extent cx="2827020" cy="3243008"/>
+            <wp:effectExtent l="76200" t="76200" r="125730" b="128905"/>
             <wp:wrapNone/>
-            <wp:docPr id="107" name="Imagen 107"/>
+            <wp:docPr id="34" name="Imagen 9">
+              <a:extLst xmlns:a="http://schemas.openxmlformats.org/drawingml/2006/main">
+                <a:ext uri="{FF2B5EF4-FFF2-40B4-BE49-F238E27FC236}">
+                  <a16:creationId xmlns:a16="http://schemas.microsoft.com/office/drawing/2014/main" id="{E18788C5-D6E8-4484-8AAE-AD0891A700B1}"/>
+                </a:ext>
+              </a:extLst>
+            </wp:docPr>
             <wp:cNvGraphicFramePr>
               <a:graphicFrameLocks xmlns:a="http://schemas.openxmlformats.org/drawingml/2006/main" noChangeAspect="1"/>
             </wp:cNvGraphicFramePr>
@@ -14627,9 +14653,15 @@
               <a:graphicData uri="http://schemas.openxmlformats.org/drawingml/2006/picture">
                 <pic:pic xmlns:pic="http://schemas.openxmlformats.org/drawingml/2006/picture">
                   <pic:nvPicPr>
-                    <pic:cNvPr id="0" name="Picture 11"/>
+                    <pic:cNvPr id="10" name="Imagen 9">
+                      <a:extLst>
+                        <a:ext uri="{FF2B5EF4-FFF2-40B4-BE49-F238E27FC236}">
+                          <a16:creationId xmlns:a16="http://schemas.microsoft.com/office/drawing/2014/main" id="{E18788C5-D6E8-4484-8AAE-AD0891A700B1}"/>
+                        </a:ext>
+                      </a:extLst>
+                    </pic:cNvPr>
                     <pic:cNvPicPr>
-                      <a:picLocks noChangeAspect="1" noChangeArrowheads="1"/>
+                      <a:picLocks noChangeAspect="1"/>
                     </pic:cNvPicPr>
                   </pic:nvPicPr>
                   <pic:blipFill>
@@ -14640,23 +14672,32 @@
                         </a:ext>
                       </a:extLst>
                     </a:blip>
-                    <a:srcRect/>
                     <a:stretch>
                       <a:fillRect/>
                     </a:stretch>
                   </pic:blipFill>
-                  <pic:spPr bwMode="auto">
+                  <pic:spPr>
                     <a:xfrm>
                       <a:off x="0" y="0"/>
-                      <a:ext cx="5193755" cy="3131783"/>
+                      <a:ext cx="2827020" cy="3243008"/>
                     </a:xfrm>
                     <a:prstGeom prst="rect">
                       <a:avLst/>
                     </a:prstGeom>
-                    <a:noFill/>
-                    <a:ln>
-                      <a:noFill/>
+                    <a:ln w="38100" cap="sq">
+                      <a:solidFill>
+                        <a:srgbClr val="000000"/>
+                      </a:solidFill>
+                      <a:prstDash val="solid"/>
+                      <a:miter lim="800000"/>
                     </a:ln>
+                    <a:effectLst>
+                      <a:outerShdw blurRad="50800" dist="38100" dir="2700000" algn="tl" rotWithShape="0">
+                        <a:srgbClr val="000000">
+                          <a:alpha val="43000"/>
+                        </a:srgbClr>
+                      </a:outerShdw>
+                    </a:effectLst>
                   </pic:spPr>
                 </pic:pic>
               </a:graphicData>
@@ -14673,7 +14714,7 @@
     </w:p>
     <w:p>
       <w:pPr>
-        <w:pStyle w:val="Ttulo4"/>
+        <w:pStyle w:val="Heading4"/>
         <w:spacing w:before="207"/>
         <w:rPr>
           <w:color w:val="auto"/>
@@ -14682,7 +14723,7 @@
     </w:p>
     <w:p>
       <w:pPr>
-        <w:pStyle w:val="Ttulo4"/>
+        <w:pStyle w:val="Heading4"/>
         <w:spacing w:before="207"/>
         <w:rPr>
           <w:color w:val="auto"/>
@@ -14691,7 +14732,7 @@
     </w:p>
     <w:p>
       <w:pPr>
-        <w:pStyle w:val="Ttulo4"/>
+        <w:pStyle w:val="Heading4"/>
         <w:spacing w:before="207"/>
         <w:rPr>
           <w:color w:val="auto"/>
@@ -14700,7 +14741,7 @@
     </w:p>
     <w:p>
       <w:pPr>
-        <w:pStyle w:val="Ttulo4"/>
+        <w:pStyle w:val="Heading4"/>
         <w:spacing w:before="207"/>
         <w:rPr>
           <w:color w:val="auto"/>
@@ -14709,7 +14750,7 @@
     </w:p>
     <w:p>
       <w:pPr>
-        <w:pStyle w:val="Ttulo4"/>
+        <w:pStyle w:val="Heading4"/>
         <w:spacing w:before="207"/>
         <w:rPr>
           <w:color w:val="auto"/>
@@ -14718,7 +14759,7 @@
     </w:p>
     <w:p>
       <w:pPr>
-        <w:pStyle w:val="Ttulo4"/>
+        <w:pStyle w:val="Heading4"/>
         <w:spacing w:before="207"/>
         <w:rPr>
           <w:color w:val="auto"/>
@@ -14727,7 +14768,7 @@
     </w:p>
     <w:p>
       <w:pPr>
-        <w:pStyle w:val="Ttulo4"/>
+        <w:pStyle w:val="Heading4"/>
         <w:spacing w:before="207"/>
         <w:rPr>
           <w:color w:val="auto"/>
@@ -14736,7 +14777,7 @@
     </w:p>
     <w:p>
       <w:pPr>
-        <w:pStyle w:val="Ttulo4"/>
+        <w:pStyle w:val="Heading4"/>
         <w:spacing w:before="207"/>
         <w:rPr>
           <w:color w:val="auto"/>
@@ -14745,7 +14786,7 @@
     </w:p>
     <w:p>
       <w:pPr>
-        <w:pStyle w:val="Ttulo4"/>
+        <w:pStyle w:val="Heading4"/>
         <w:spacing w:before="207"/>
         <w:rPr>
           <w:color w:val="auto"/>
@@ -14754,7 +14795,7 @@
     </w:p>
     <w:p>
       <w:pPr>
-        <w:pStyle w:val="Ttulo4"/>
+        <w:pStyle w:val="Heading4"/>
         <w:spacing w:before="207"/>
         <w:rPr>
           <w:color w:val="auto"/>
@@ -14763,7 +14804,7 @@
     </w:p>
     <w:p>
       <w:pPr>
-        <w:pStyle w:val="Ttulo4"/>
+        <w:pStyle w:val="Heading4"/>
         <w:spacing w:before="207"/>
         <w:rPr>
           <w:color w:val="auto"/>
@@ -14772,7 +14813,7 @@
     </w:p>
     <w:p>
       <w:pPr>
-        <w:pStyle w:val="Ttulo4"/>
+        <w:pStyle w:val="Heading4"/>
         <w:spacing w:before="207"/>
         <w:rPr>
           <w:color w:val="auto"/>
@@ -14781,7 +14822,7 @@
     </w:p>
     <w:p>
       <w:pPr>
-        <w:pStyle w:val="Ttulo4"/>
+        <w:pStyle w:val="Heading4"/>
         <w:spacing w:before="207"/>
         <w:rPr>
           <w:color w:val="auto"/>
@@ -14813,7 +14854,7 @@
     </w:p>
     <w:p>
       <w:pPr>
-        <w:pStyle w:val="Ttulo4"/>
+        <w:pStyle w:val="Heading4"/>
         <w:spacing w:before="207"/>
         <w:rPr>
           <w:color w:val="auto"/>
@@ -14826,10 +14867,10 @@
           <w:noProof/>
         </w:rPr>
         <w:drawing>
-          <wp:inline distT="0" distB="0" distL="0" distR="0" wp14:anchorId="681A6CA4" wp14:editId="7830F832">
-            <wp:extent cx="6553200" cy="5105400"/>
-            <wp:effectExtent l="0" t="0" r="0" b="0"/>
-            <wp:docPr id="108" name="Imagen 108"/>
+          <wp:inline distT="0" distB="0" distL="0" distR="0" wp14:anchorId="4ECF0D70" wp14:editId="0E282EF1">
+            <wp:extent cx="6553200" cy="5539740"/>
+            <wp:effectExtent l="0" t="0" r="0" b="3810"/>
+            <wp:docPr id="35" name="Picture 35"/>
             <wp:cNvGraphicFramePr>
               <a:graphicFrameLocks xmlns:a="http://schemas.openxmlformats.org/drawingml/2006/main" noChangeAspect="1"/>
             </wp:cNvGraphicFramePr>
@@ -14837,7 +14878,7 @@
               <a:graphicData uri="http://schemas.openxmlformats.org/drawingml/2006/picture">
                 <pic:pic xmlns:pic="http://schemas.openxmlformats.org/drawingml/2006/picture">
                   <pic:nvPicPr>
-                    <pic:cNvPr id="0" name="Picture 12"/>
+                    <pic:cNvPr id="0" name="Picture 7"/>
                     <pic:cNvPicPr>
                       <a:picLocks noChangeAspect="1" noChangeArrowheads="1"/>
                     </pic:cNvPicPr>
@@ -14858,7 +14899,7 @@
                   <pic:spPr bwMode="auto">
                     <a:xfrm>
                       <a:off x="0" y="0"/>
-                      <a:ext cx="6553200" cy="5105400"/>
+                      <a:ext cx="6553200" cy="5539740"/>
                     </a:xfrm>
                     <a:prstGeom prst="rect">
                       <a:avLst/>
@@ -14916,7 +14957,7 @@
     </w:p>
     <w:p>
       <w:pPr>
-        <w:pStyle w:val="Ttulo2"/>
+        <w:pStyle w:val="Heading2"/>
         <w:numPr>
           <w:ilvl w:val="0"/>
           <w:numId w:val="16"/>
@@ -15175,6 +15216,7 @@
         <w:rPr>
           <w:noProof/>
         </w:rPr>
+        <w:lastRenderedPageBreak/>
         <w:drawing>
           <wp:inline distT="0" distB="0" distL="0" distR="0" wp14:anchorId="701289FD" wp14:editId="45CCB15C">
             <wp:extent cx="4415246" cy="2723400"/>
@@ -15351,6 +15393,7 @@
         <w:rPr>
           <w:noProof/>
         </w:rPr>
+        <w:lastRenderedPageBreak/>
         <w:drawing>
           <wp:inline distT="0" distB="0" distL="0" distR="0" wp14:anchorId="247E4B18" wp14:editId="5DB7594A">
             <wp:extent cx="4464685" cy="1530531"/>
@@ -15701,7 +15744,7 @@
     </w:p>
     <w:p>
       <w:pPr>
-        <w:pStyle w:val="Ttulo1"/>
+        <w:pStyle w:val="Heading1"/>
         <w:tabs>
           <w:tab w:val="left" w:pos="9877"/>
         </w:tabs>
@@ -15732,7 +15775,7 @@
     </w:p>
     <w:p>
       <w:pPr>
-        <w:pStyle w:val="Textoindependiente"/>
+        <w:pStyle w:val="BodyText"/>
         <w:rPr>
           <w:rFonts w:ascii="Arial"/>
           <w:b/>
@@ -15742,7 +15785,7 @@
     </w:p>
     <w:p>
       <w:pPr>
-        <w:pStyle w:val="Textoindependiente"/>
+        <w:pStyle w:val="BodyText"/>
         <w:rPr>
           <w:rFonts w:ascii="Arial"/>
           <w:b/>
@@ -15752,7 +15795,7 @@
     </w:p>
     <w:p>
       <w:pPr>
-        <w:pStyle w:val="Textoindependiente"/>
+        <w:pStyle w:val="BodyText"/>
         <w:rPr>
           <w:rFonts w:ascii="Arial"/>
           <w:b/>
@@ -15762,7 +15805,7 @@
     </w:p>
     <w:p>
       <w:pPr>
-        <w:pStyle w:val="Textoindependiente"/>
+        <w:pStyle w:val="BodyText"/>
         <w:rPr>
           <w:rFonts w:ascii="Arial"/>
           <w:b/>
@@ -15772,7 +15815,7 @@
     </w:p>
     <w:p>
       <w:pPr>
-        <w:pStyle w:val="Textoindependiente"/>
+        <w:pStyle w:val="BodyText"/>
         <w:spacing w:before="9"/>
         <w:rPr>
           <w:rFonts w:ascii="Arial"/>
@@ -15783,7 +15826,7 @@
     </w:p>
     <w:tbl>
       <w:tblPr>
-        <w:tblStyle w:val="TableNormal"/>
+        <w:tblStyle w:val="TableNormal1"/>
         <w:tblW w:w="0" w:type="auto"/>
         <w:tblInd w:w="815" w:type="dxa"/>
         <w:tblBorders>
@@ -16391,7 +16434,7 @@
     </w:p>
     <w:p>
       <w:pPr>
-        <w:pStyle w:val="Textoindependiente"/>
+        <w:pStyle w:val="BodyText"/>
         <w:spacing w:before="9"/>
         <w:rPr>
           <w:sz w:val="18"/>
@@ -16418,7 +16461,7 @@
     </w:p>
     <w:p>
       <w:pPr>
-        <w:pStyle w:val="Textoindependiente"/>
+        <w:pStyle w:val="BodyText"/>
         <w:spacing w:before="5"/>
         <w:rPr>
           <w:rFonts w:ascii="Haettenschweiler"/>
@@ -16428,7 +16471,7 @@
     </w:p>
     <w:p>
       <w:pPr>
-        <w:pStyle w:val="Textoindependiente"/>
+        <w:pStyle w:val="BodyText"/>
         <w:ind w:left="441"/>
       </w:pPr>
       <w:r>
@@ -16437,7 +16480,7 @@
     </w:p>
     <w:p>
       <w:pPr>
-        <w:pStyle w:val="Textoindependiente"/>
+        <w:pStyle w:val="BodyText"/>
         <w:spacing w:before="2"/>
         <w:rPr>
           <w:sz w:val="22"/>
@@ -16502,7 +16545,7 @@
                         <w:txbxContent>
                           <w:p>
                             <w:pPr>
-                              <w:pStyle w:val="Textoindependiente"/>
+                              <w:pStyle w:val="BodyText"/>
                               <w:tabs>
                                 <w:tab w:val="left" w:pos="3723"/>
                                 <w:tab w:val="left" w:pos="6454"/>
@@ -16551,7 +16594,7 @@
                   <w:txbxContent>
                     <w:p>
                       <w:pPr>
-                        <w:pStyle w:val="Textoindependiente"/>
+                        <w:pStyle w:val="BodyText"/>
                         <w:tabs>
                           <w:tab w:val="left" w:pos="3723"/>
                           <w:tab w:val="left" w:pos="6454"/>
@@ -16583,7 +16626,7 @@
     </w:p>
     <w:p>
       <w:pPr>
-        <w:pStyle w:val="Textoindependiente"/>
+        <w:pStyle w:val="BodyText"/>
         <w:spacing w:line="260" w:lineRule="exact"/>
         <w:ind w:left="908"/>
         <w:rPr>
@@ -16599,7 +16642,7 @@
     </w:p>
     <w:p>
       <w:pPr>
-        <w:pStyle w:val="Textoindependiente"/>
+        <w:pStyle w:val="BodyText"/>
         <w:spacing w:line="20" w:lineRule="exact"/>
         <w:ind w:left="796"/>
         <w:rPr>
@@ -16688,7 +16731,7 @@
     </w:p>
     <w:p>
       <w:pPr>
-        <w:pStyle w:val="Textoindependiente"/>
+        <w:pStyle w:val="BodyText"/>
         <w:ind w:left="908"/>
         <w:rPr>
           <w:rFonts w:ascii="Arial Narrow"/>
@@ -16703,7 +16746,7 @@
     </w:p>
     <w:p>
       <w:pPr>
-        <w:pStyle w:val="Textoindependiente"/>
+        <w:pStyle w:val="BodyText"/>
         <w:spacing w:line="20" w:lineRule="exact"/>
         <w:ind w:left="796"/>
         <w:rPr>
@@ -16792,7 +16835,7 @@
     </w:p>
     <w:p>
       <w:pPr>
-        <w:pStyle w:val="Textoindependiente"/>
+        <w:pStyle w:val="BodyText"/>
         <w:ind w:left="908"/>
         <w:rPr>
           <w:rFonts w:ascii="Arial Narrow"/>
@@ -16807,7 +16850,7 @@
     </w:p>
     <w:p>
       <w:pPr>
-        <w:pStyle w:val="Textoindependiente"/>
+        <w:pStyle w:val="BodyText"/>
         <w:spacing w:line="20" w:lineRule="exact"/>
         <w:ind w:left="796"/>
         <w:rPr>
@@ -16896,7 +16939,7 @@
     </w:p>
     <w:p>
       <w:pPr>
-        <w:pStyle w:val="Textoindependiente"/>
+        <w:pStyle w:val="BodyText"/>
         <w:spacing w:after="2"/>
         <w:ind w:left="908"/>
         <w:rPr>
@@ -16912,7 +16955,7 @@
     </w:p>
     <w:p>
       <w:pPr>
-        <w:pStyle w:val="Textoindependiente"/>
+        <w:pStyle w:val="BodyText"/>
         <w:spacing w:line="20" w:lineRule="exact"/>
         <w:ind w:left="796"/>
         <w:rPr>
@@ -17001,7 +17044,7 @@
     </w:p>
     <w:p>
       <w:pPr>
-        <w:pStyle w:val="Textoindependiente"/>
+        <w:pStyle w:val="BodyText"/>
         <w:ind w:left="908"/>
         <w:rPr>
           <w:rFonts w:ascii="Arial Narrow"/>
@@ -17016,7 +17059,7 @@
     </w:p>
     <w:p>
       <w:pPr>
-        <w:pStyle w:val="Textoindependiente"/>
+        <w:pStyle w:val="BodyText"/>
         <w:spacing w:line="20" w:lineRule="exact"/>
         <w:ind w:left="782"/>
         <w:rPr>
@@ -17138,7 +17181,7 @@
     </w:p>
     <w:p>
       <w:pPr>
-        <w:pStyle w:val="Textoindependiente"/>
+        <w:pStyle w:val="BodyText"/>
         <w:rPr>
           <w:rFonts w:ascii="Arial Narrow"/>
           <w:sz w:val="20"/>
@@ -17147,7 +17190,7 @@
     </w:p>
     <w:p>
       <w:pPr>
-        <w:pStyle w:val="Textoindependiente"/>
+        <w:pStyle w:val="BodyText"/>
         <w:rPr>
           <w:rFonts w:ascii="Arial Narrow"/>
           <w:sz w:val="20"/>
@@ -17156,7 +17199,7 @@
     </w:p>
     <w:p>
       <w:pPr>
-        <w:pStyle w:val="Textoindependiente"/>
+        <w:pStyle w:val="BodyText"/>
         <w:spacing w:before="1"/>
         <w:rPr>
           <w:rFonts w:ascii="Arial Narrow"/>
@@ -17166,7 +17209,7 @@
     </w:p>
     <w:p>
       <w:pPr>
-        <w:pStyle w:val="Textoindependiente"/>
+        <w:pStyle w:val="BodyText"/>
         <w:spacing w:before="90"/>
         <w:ind w:left="441"/>
       </w:pPr>
@@ -17176,7 +17219,7 @@
     </w:p>
     <w:p>
       <w:pPr>
-        <w:pStyle w:val="Textoindependiente"/>
+        <w:pStyle w:val="BodyText"/>
         <w:spacing w:before="2"/>
         <w:rPr>
           <w:sz w:val="22"/>
@@ -17241,7 +17284,7 @@
                         <w:txbxContent>
                           <w:p>
                             <w:pPr>
-                              <w:pStyle w:val="Textoindependiente"/>
+                              <w:pStyle w:val="BodyText"/>
                               <w:tabs>
                                 <w:tab w:val="left" w:pos="3723"/>
                                 <w:tab w:val="left" w:pos="6454"/>
@@ -17286,7 +17329,7 @@
                   <w:txbxContent>
                     <w:p>
                       <w:pPr>
-                        <w:pStyle w:val="Textoindependiente"/>
+                        <w:pStyle w:val="BodyText"/>
                         <w:tabs>
                           <w:tab w:val="left" w:pos="3723"/>
                           <w:tab w:val="left" w:pos="6454"/>
@@ -17318,7 +17361,7 @@
     </w:p>
     <w:p>
       <w:pPr>
-        <w:pStyle w:val="Textoindependiente"/>
+        <w:pStyle w:val="BodyText"/>
         <w:spacing w:line="260" w:lineRule="exact"/>
         <w:ind w:left="908"/>
         <w:rPr>
@@ -17334,7 +17377,7 @@
     </w:p>
     <w:p>
       <w:pPr>
-        <w:pStyle w:val="Textoindependiente"/>
+        <w:pStyle w:val="BodyText"/>
         <w:spacing w:line="20" w:lineRule="exact"/>
         <w:ind w:left="796"/>
         <w:rPr>
@@ -17423,7 +17466,7 @@
     </w:p>
     <w:p>
       <w:pPr>
-        <w:pStyle w:val="Textoindependiente"/>
+        <w:pStyle w:val="BodyText"/>
         <w:spacing w:after="2"/>
         <w:ind w:left="908"/>
         <w:rPr>
@@ -17439,7 +17482,7 @@
     </w:p>
     <w:p>
       <w:pPr>
-        <w:pStyle w:val="Textoindependiente"/>
+        <w:pStyle w:val="BodyText"/>
         <w:spacing w:line="20" w:lineRule="exact"/>
         <w:ind w:left="796"/>
         <w:rPr>
@@ -17528,7 +17571,7 @@
     </w:p>
     <w:p>
       <w:pPr>
-        <w:pStyle w:val="Textoindependiente"/>
+        <w:pStyle w:val="BodyText"/>
         <w:ind w:left="908"/>
         <w:rPr>
           <w:rFonts w:ascii="Arial Narrow"/>
@@ -17543,7 +17586,7 @@
     </w:p>
     <w:p>
       <w:pPr>
-        <w:pStyle w:val="Textoindependiente"/>
+        <w:pStyle w:val="BodyText"/>
         <w:spacing w:line="20" w:lineRule="exact"/>
         <w:ind w:left="796"/>
         <w:rPr>
@@ -17632,7 +17675,7 @@
     </w:p>
     <w:p>
       <w:pPr>
-        <w:pStyle w:val="Textoindependiente"/>
+        <w:pStyle w:val="BodyText"/>
         <w:ind w:left="908"/>
         <w:rPr>
           <w:rFonts w:ascii="Arial Narrow"/>
@@ -17647,7 +17690,7 @@
     </w:p>
     <w:p>
       <w:pPr>
-        <w:pStyle w:val="Textoindependiente"/>
+        <w:pStyle w:val="BodyText"/>
         <w:spacing w:line="20" w:lineRule="exact"/>
         <w:ind w:left="796"/>
         <w:rPr>
@@ -17736,7 +17779,7 @@
     </w:p>
     <w:p>
       <w:pPr>
-        <w:pStyle w:val="Textoindependiente"/>
+        <w:pStyle w:val="BodyText"/>
         <w:ind w:left="908"/>
         <w:rPr>
           <w:rFonts w:ascii="Arial Narrow"/>
@@ -17751,7 +17794,7 @@
     </w:p>
     <w:p>
       <w:pPr>
-        <w:pStyle w:val="Textoindependiente"/>
+        <w:pStyle w:val="BodyText"/>
         <w:spacing w:line="20" w:lineRule="exact"/>
         <w:ind w:left="796"/>
         <w:rPr>
@@ -17840,7 +17883,7 @@
     </w:p>
     <w:p>
       <w:pPr>
-        <w:pStyle w:val="Textoindependiente"/>
+        <w:pStyle w:val="BodyText"/>
         <w:rPr>
           <w:rFonts w:ascii="Arial Narrow"/>
           <w:sz w:val="20"/>
@@ -17849,7 +17892,7 @@
     </w:p>
     <w:p>
       <w:pPr>
-        <w:pStyle w:val="Textoindependiente"/>
+        <w:pStyle w:val="BodyText"/>
         <w:rPr>
           <w:rFonts w:ascii="Arial Narrow"/>
           <w:sz w:val="20"/>
@@ -17858,7 +17901,7 @@
     </w:p>
     <w:p>
       <w:pPr>
-        <w:pStyle w:val="Textoindependiente"/>
+        <w:pStyle w:val="BodyText"/>
         <w:rPr>
           <w:rFonts w:ascii="Arial Narrow"/>
           <w:sz w:val="20"/>
@@ -17867,7 +17910,7 @@
     </w:p>
     <w:p>
       <w:pPr>
-        <w:pStyle w:val="Textoindependiente"/>
+        <w:pStyle w:val="BodyText"/>
         <w:spacing w:before="6"/>
         <w:rPr>
           <w:rFonts w:ascii="Arial Narrow"/>
@@ -18333,7 +18376,7 @@
     </w:p>
     <w:p>
       <w:pPr>
-        <w:pStyle w:val="Textoindependiente"/>
+        <w:pStyle w:val="BodyText"/>
         <w:spacing w:before="10"/>
         <w:rPr>
           <w:rFonts w:ascii="Arial Narrow"/>
@@ -18371,7 +18414,7 @@
     </w:p>
     <w:p>
       <w:pPr>
-        <w:pStyle w:val="Textoindependiente"/>
+        <w:pStyle w:val="BodyText"/>
         <w:spacing w:before="2"/>
         <w:rPr>
           <w:rFonts w:ascii="Arial Narrow" w:hAnsi="Arial Narrow"/>
@@ -18380,7 +18423,7 @@
     </w:p>
     <w:tbl>
       <w:tblPr>
-        <w:tblStyle w:val="Tablanormal3"/>
+        <w:tblStyle w:val="PlainTable3"/>
         <w:tblW w:w="0" w:type="auto"/>
         <w:tblLook w:val="04A0" w:firstRow="1" w:lastRow="0" w:firstColumn="1" w:lastColumn="0" w:noHBand="0" w:noVBand="1"/>
       </w:tblPr>
@@ -18402,7 +18445,7 @@
           </w:tcPr>
           <w:p>
             <w:pPr>
-              <w:pStyle w:val="Textoindependiente"/>
+              <w:pStyle w:val="BodyText"/>
               <w:spacing w:before="2"/>
               <w:rPr>
                 <w:sz w:val="22"/>
@@ -18424,7 +18467,7 @@
           </w:tcPr>
           <w:p>
             <w:pPr>
-              <w:pStyle w:val="Textoindependiente"/>
+              <w:pStyle w:val="BodyText"/>
               <w:spacing w:before="2"/>
               <w:cnfStyle w:val="100000000000" w:firstRow="1" w:lastRow="0" w:firstColumn="0" w:lastColumn="0" w:oddVBand="0" w:evenVBand="0" w:oddHBand="0" w:evenHBand="0" w:firstRowFirstColumn="0" w:firstRowLastColumn="0" w:lastRowFirstColumn="0" w:lastRowLastColumn="0"/>
               <w:rPr>
@@ -18447,7 +18490,7 @@
           </w:tcPr>
           <w:p>
             <w:pPr>
-              <w:pStyle w:val="Textoindependiente"/>
+              <w:pStyle w:val="BodyText"/>
               <w:spacing w:before="2"/>
               <w:cnfStyle w:val="100000000000" w:firstRow="1" w:lastRow="0" w:firstColumn="0" w:lastColumn="0" w:oddVBand="0" w:evenVBand="0" w:oddHBand="0" w:evenHBand="0" w:firstRowFirstColumn="0" w:firstRowLastColumn="0" w:lastRowFirstColumn="0" w:lastRowLastColumn="0"/>
               <w:rPr>
@@ -18470,7 +18513,7 @@
           </w:tcPr>
           <w:p>
             <w:pPr>
-              <w:pStyle w:val="Textoindependiente"/>
+              <w:pStyle w:val="BodyText"/>
               <w:spacing w:before="2"/>
               <w:cnfStyle w:val="100000000000" w:firstRow="1" w:lastRow="0" w:firstColumn="0" w:lastColumn="0" w:oddVBand="0" w:evenVBand="0" w:oddHBand="0" w:evenHBand="0" w:firstRowFirstColumn="0" w:firstRowLastColumn="0" w:lastRowFirstColumn="0" w:lastRowLastColumn="0"/>
               <w:rPr>
@@ -18493,7 +18536,7 @@
           </w:tcPr>
           <w:p>
             <w:pPr>
-              <w:pStyle w:val="Textoindependiente"/>
+              <w:pStyle w:val="BodyText"/>
               <w:spacing w:before="2"/>
               <w:cnfStyle w:val="100000000000" w:firstRow="1" w:lastRow="0" w:firstColumn="0" w:lastColumn="0" w:oddVBand="0" w:evenVBand="0" w:oddHBand="0" w:evenHBand="0" w:firstRowFirstColumn="0" w:firstRowLastColumn="0" w:lastRowFirstColumn="0" w:lastRowLastColumn="0"/>
               <w:rPr>
@@ -18522,7 +18565,7 @@
           </w:tcPr>
           <w:p>
             <w:pPr>
-              <w:pStyle w:val="Textoindependiente"/>
+              <w:pStyle w:val="BodyText"/>
               <w:spacing w:before="2"/>
               <w:rPr>
                 <w:b w:val="0"/>
@@ -18548,7 +18591,7 @@
           </w:tcPr>
           <w:p>
             <w:pPr>
-              <w:pStyle w:val="Textoindependiente"/>
+              <w:pStyle w:val="BodyText"/>
               <w:spacing w:before="2"/>
               <w:cnfStyle w:val="000000100000" w:firstRow="0" w:lastRow="0" w:firstColumn="0" w:lastColumn="0" w:oddVBand="0" w:evenVBand="0" w:oddHBand="1" w:evenHBand="0" w:firstRowFirstColumn="0" w:firstRowLastColumn="0" w:lastRowFirstColumn="0" w:lastRowLastColumn="0"/>
               <w:rPr>
@@ -18571,7 +18614,7 @@
           </w:tcPr>
           <w:p>
             <w:pPr>
-              <w:pStyle w:val="Textoindependiente"/>
+              <w:pStyle w:val="BodyText"/>
               <w:spacing w:before="2"/>
               <w:cnfStyle w:val="000000100000" w:firstRow="0" w:lastRow="0" w:firstColumn="0" w:lastColumn="0" w:oddVBand="0" w:evenVBand="0" w:oddHBand="1" w:evenHBand="0" w:firstRowFirstColumn="0" w:firstRowLastColumn="0" w:lastRowFirstColumn="0" w:lastRowLastColumn="0"/>
               <w:rPr>
@@ -18601,7 +18644,7 @@
           </w:tcPr>
           <w:p>
             <w:pPr>
-              <w:pStyle w:val="Textoindependiente"/>
+              <w:pStyle w:val="BodyText"/>
               <w:spacing w:before="2"/>
               <w:cnfStyle w:val="000000100000" w:firstRow="0" w:lastRow="0" w:firstColumn="0" w:lastColumn="0" w:oddVBand="0" w:evenVBand="0" w:oddHBand="1" w:evenHBand="0" w:firstRowFirstColumn="0" w:firstRowLastColumn="0" w:lastRowFirstColumn="0" w:lastRowLastColumn="0"/>
               <w:rPr>
@@ -18624,7 +18667,7 @@
           </w:tcPr>
           <w:p>
             <w:pPr>
-              <w:pStyle w:val="Textoindependiente"/>
+              <w:pStyle w:val="BodyText"/>
               <w:spacing w:before="2"/>
               <w:cnfStyle w:val="000000100000" w:firstRow="0" w:lastRow="0" w:firstColumn="0" w:lastColumn="0" w:oddVBand="0" w:evenVBand="0" w:oddHBand="1" w:evenHBand="0" w:firstRowFirstColumn="0" w:firstRowLastColumn="0" w:lastRowFirstColumn="0" w:lastRowLastColumn="0"/>
               <w:rPr>
@@ -18643,7 +18686,7 @@
           </w:tcPr>
           <w:p>
             <w:pPr>
-              <w:pStyle w:val="Textoindependiente"/>
+              <w:pStyle w:val="BodyText"/>
               <w:spacing w:before="2"/>
               <w:rPr>
                 <w:sz w:val="22"/>
@@ -18658,7 +18701,7 @@
           </w:tcPr>
           <w:p>
             <w:pPr>
-              <w:pStyle w:val="Textoindependiente"/>
+              <w:pStyle w:val="BodyText"/>
               <w:spacing w:before="2"/>
               <w:cnfStyle w:val="000000000000" w:firstRow="0" w:lastRow="0" w:firstColumn="0" w:lastColumn="0" w:oddVBand="0" w:evenVBand="0" w:oddHBand="0" w:evenHBand="0" w:firstRowFirstColumn="0" w:firstRowLastColumn="0" w:lastRowFirstColumn="0" w:lastRowLastColumn="0"/>
               <w:rPr>
@@ -18674,7 +18717,7 @@
           </w:tcPr>
           <w:p>
             <w:pPr>
-              <w:pStyle w:val="Textoindependiente"/>
+              <w:pStyle w:val="BodyText"/>
               <w:spacing w:before="2"/>
               <w:cnfStyle w:val="000000000000" w:firstRow="0" w:lastRow="0" w:firstColumn="0" w:lastColumn="0" w:oddVBand="0" w:evenVBand="0" w:oddHBand="0" w:evenHBand="0" w:firstRowFirstColumn="0" w:firstRowLastColumn="0" w:lastRowFirstColumn="0" w:lastRowLastColumn="0"/>
               <w:rPr>
@@ -18690,7 +18733,7 @@
           </w:tcPr>
           <w:p>
             <w:pPr>
-              <w:pStyle w:val="Textoindependiente"/>
+              <w:pStyle w:val="BodyText"/>
               <w:spacing w:before="2"/>
               <w:cnfStyle w:val="000000000000" w:firstRow="0" w:lastRow="0" w:firstColumn="0" w:lastColumn="0" w:oddVBand="0" w:evenVBand="0" w:oddHBand="0" w:evenHBand="0" w:firstRowFirstColumn="0" w:firstRowLastColumn="0" w:lastRowFirstColumn="0" w:lastRowLastColumn="0"/>
               <w:rPr>
@@ -18706,7 +18749,7 @@
           </w:tcPr>
           <w:p>
             <w:pPr>
-              <w:pStyle w:val="Textoindependiente"/>
+              <w:pStyle w:val="BodyText"/>
               <w:spacing w:before="2"/>
               <w:cnfStyle w:val="000000000000" w:firstRow="0" w:lastRow="0" w:firstColumn="0" w:lastColumn="0" w:oddVBand="0" w:evenVBand="0" w:oddHBand="0" w:evenHBand="0" w:firstRowFirstColumn="0" w:firstRowLastColumn="0" w:lastRowFirstColumn="0" w:lastRowLastColumn="0"/>
               <w:rPr>
@@ -18728,7 +18771,7 @@
           </w:tcPr>
           <w:p>
             <w:pPr>
-              <w:pStyle w:val="Textoindependiente"/>
+              <w:pStyle w:val="BodyText"/>
               <w:spacing w:before="2"/>
               <w:rPr>
                 <w:sz w:val="22"/>
@@ -18752,7 +18795,7 @@
           </w:tcPr>
           <w:p>
             <w:pPr>
-              <w:pStyle w:val="Textoindependiente"/>
+              <w:pStyle w:val="BodyText"/>
               <w:spacing w:before="2"/>
               <w:cnfStyle w:val="000000100000" w:firstRow="0" w:lastRow="0" w:firstColumn="0" w:lastColumn="0" w:oddVBand="0" w:evenVBand="0" w:oddHBand="1" w:evenHBand="0" w:firstRowFirstColumn="0" w:firstRowLastColumn="0" w:lastRowFirstColumn="0" w:lastRowLastColumn="0"/>
               <w:rPr>
@@ -18775,7 +18818,7 @@
           </w:tcPr>
           <w:p>
             <w:pPr>
-              <w:pStyle w:val="Textoindependiente"/>
+              <w:pStyle w:val="BodyText"/>
               <w:spacing w:before="2"/>
               <w:cnfStyle w:val="000000100000" w:firstRow="0" w:lastRow="0" w:firstColumn="0" w:lastColumn="0" w:oddVBand="0" w:evenVBand="0" w:oddHBand="1" w:evenHBand="0" w:firstRowFirstColumn="0" w:firstRowLastColumn="0" w:lastRowFirstColumn="0" w:lastRowLastColumn="0"/>
               <w:rPr>
@@ -18833,7 +18876,7 @@
           </w:tcPr>
           <w:p>
             <w:pPr>
-              <w:pStyle w:val="Textoindependiente"/>
+              <w:pStyle w:val="BodyText"/>
               <w:spacing w:before="2"/>
               <w:cnfStyle w:val="000000100000" w:firstRow="0" w:lastRow="0" w:firstColumn="0" w:lastColumn="0" w:oddVBand="0" w:evenVBand="0" w:oddHBand="1" w:evenHBand="0" w:firstRowFirstColumn="0" w:firstRowLastColumn="0" w:lastRowFirstColumn="0" w:lastRowLastColumn="0"/>
               <w:rPr>
@@ -18863,7 +18906,7 @@
           </w:tcPr>
           <w:p>
             <w:pPr>
-              <w:pStyle w:val="Textoindependiente"/>
+              <w:pStyle w:val="BodyText"/>
               <w:spacing w:before="2"/>
               <w:cnfStyle w:val="000000100000" w:firstRow="0" w:lastRow="0" w:firstColumn="0" w:lastColumn="0" w:oddVBand="0" w:evenVBand="0" w:oddHBand="1" w:evenHBand="0" w:firstRowFirstColumn="0" w:firstRowLastColumn="0" w:lastRowFirstColumn="0" w:lastRowLastColumn="0"/>
               <w:rPr>
@@ -18889,7 +18932,7 @@
           </w:tcPr>
           <w:p>
             <w:pPr>
-              <w:pStyle w:val="Textoindependiente"/>
+              <w:pStyle w:val="BodyText"/>
               <w:spacing w:before="2"/>
               <w:rPr>
                 <w:sz w:val="22"/>
@@ -18904,7 +18947,7 @@
           </w:tcPr>
           <w:p>
             <w:pPr>
-              <w:pStyle w:val="Textoindependiente"/>
+              <w:pStyle w:val="BodyText"/>
               <w:spacing w:before="2"/>
               <w:cnfStyle w:val="000000000000" w:firstRow="0" w:lastRow="0" w:firstColumn="0" w:lastColumn="0" w:oddVBand="0" w:evenVBand="0" w:oddHBand="0" w:evenHBand="0" w:firstRowFirstColumn="0" w:firstRowLastColumn="0" w:lastRowFirstColumn="0" w:lastRowLastColumn="0"/>
               <w:rPr>
@@ -18920,7 +18963,7 @@
           </w:tcPr>
           <w:p>
             <w:pPr>
-              <w:pStyle w:val="Textoindependiente"/>
+              <w:pStyle w:val="BodyText"/>
               <w:spacing w:before="2"/>
               <w:cnfStyle w:val="000000000000" w:firstRow="0" w:lastRow="0" w:firstColumn="0" w:lastColumn="0" w:oddVBand="0" w:evenVBand="0" w:oddHBand="0" w:evenHBand="0" w:firstRowFirstColumn="0" w:firstRowLastColumn="0" w:lastRowFirstColumn="0" w:lastRowLastColumn="0"/>
               <w:rPr>
@@ -18936,7 +18979,7 @@
           </w:tcPr>
           <w:p>
             <w:pPr>
-              <w:pStyle w:val="Textoindependiente"/>
+              <w:pStyle w:val="BodyText"/>
               <w:spacing w:before="2"/>
               <w:cnfStyle w:val="000000000000" w:firstRow="0" w:lastRow="0" w:firstColumn="0" w:lastColumn="0" w:oddVBand="0" w:evenVBand="0" w:oddHBand="0" w:evenHBand="0" w:firstRowFirstColumn="0" w:firstRowLastColumn="0" w:lastRowFirstColumn="0" w:lastRowLastColumn="0"/>
               <w:rPr>
@@ -18952,7 +18995,7 @@
           </w:tcPr>
           <w:p>
             <w:pPr>
-              <w:pStyle w:val="Textoindependiente"/>
+              <w:pStyle w:val="BodyText"/>
               <w:spacing w:before="2"/>
               <w:cnfStyle w:val="000000000000" w:firstRow="0" w:lastRow="0" w:firstColumn="0" w:lastColumn="0" w:oddVBand="0" w:evenVBand="0" w:oddHBand="0" w:evenHBand="0" w:firstRowFirstColumn="0" w:firstRowLastColumn="0" w:lastRowFirstColumn="0" w:lastRowLastColumn="0"/>
               <w:rPr>
@@ -18974,7 +19017,7 @@
           </w:tcPr>
           <w:p>
             <w:pPr>
-              <w:pStyle w:val="Textoindependiente"/>
+              <w:pStyle w:val="BodyText"/>
               <w:spacing w:before="2"/>
               <w:rPr>
                 <w:sz w:val="22"/>
@@ -18989,7 +19032,7 @@
           </w:tcPr>
           <w:p>
             <w:pPr>
-              <w:pStyle w:val="Textoindependiente"/>
+              <w:pStyle w:val="BodyText"/>
               <w:spacing w:before="2"/>
               <w:cnfStyle w:val="000000100000" w:firstRow="0" w:lastRow="0" w:firstColumn="0" w:lastColumn="0" w:oddVBand="0" w:evenVBand="0" w:oddHBand="1" w:evenHBand="0" w:firstRowFirstColumn="0" w:firstRowLastColumn="0" w:lastRowFirstColumn="0" w:lastRowLastColumn="0"/>
               <w:rPr>
@@ -19005,7 +19048,7 @@
           </w:tcPr>
           <w:p>
             <w:pPr>
-              <w:pStyle w:val="Textoindependiente"/>
+              <w:pStyle w:val="BodyText"/>
               <w:spacing w:before="2"/>
               <w:cnfStyle w:val="000000100000" w:firstRow="0" w:lastRow="0" w:firstColumn="0" w:lastColumn="0" w:oddVBand="0" w:evenVBand="0" w:oddHBand="1" w:evenHBand="0" w:firstRowFirstColumn="0" w:firstRowLastColumn="0" w:lastRowFirstColumn="0" w:lastRowLastColumn="0"/>
               <w:rPr>
@@ -19021,7 +19064,7 @@
           </w:tcPr>
           <w:p>
             <w:pPr>
-              <w:pStyle w:val="Textoindependiente"/>
+              <w:pStyle w:val="BodyText"/>
               <w:spacing w:before="2"/>
               <w:cnfStyle w:val="000000100000" w:firstRow="0" w:lastRow="0" w:firstColumn="0" w:lastColumn="0" w:oddVBand="0" w:evenVBand="0" w:oddHBand="1" w:evenHBand="0" w:firstRowFirstColumn="0" w:firstRowLastColumn="0" w:lastRowFirstColumn="0" w:lastRowLastColumn="0"/>
               <w:rPr>
@@ -19037,7 +19080,7 @@
           </w:tcPr>
           <w:p>
             <w:pPr>
-              <w:pStyle w:val="Textoindependiente"/>
+              <w:pStyle w:val="BodyText"/>
               <w:spacing w:before="2"/>
               <w:cnfStyle w:val="000000100000" w:firstRow="0" w:lastRow="0" w:firstColumn="0" w:lastColumn="0" w:oddVBand="0" w:evenVBand="0" w:oddHBand="1" w:evenHBand="0" w:firstRowFirstColumn="0" w:firstRowLastColumn="0" w:lastRowFirstColumn="0" w:lastRowLastColumn="0"/>
               <w:rPr>
@@ -19051,7 +19094,7 @@
     </w:tbl>
     <w:p>
       <w:pPr>
-        <w:pStyle w:val="Textoindependiente"/>
+        <w:pStyle w:val="BodyText"/>
         <w:spacing w:before="2"/>
         <w:rPr>
           <w:sz w:val="22"/>
@@ -19107,7 +19150,7 @@
     <w:sdtContent>
       <w:p>
         <w:pPr>
-          <w:pStyle w:val="Piedepgina"/>
+          <w:pStyle w:val="Footer"/>
         </w:pPr>
         <w:r>
           <w:rPr>
@@ -19312,7 +19355,7 @@
 <w:hdr xmlns:wpc="http://schemas.microsoft.com/office/word/2010/wordprocessingCanvas" xmlns:cx="http://schemas.microsoft.com/office/drawing/2014/chartex" xmlns:cx1="http://schemas.microsoft.com/office/drawing/2015/9/8/chartex" xmlns:cx2="http://schemas.microsoft.com/office/drawing/2015/10/21/chartex" xmlns:cx3="http://schemas.microsoft.com/office/drawing/2016/5/9/chartex" xmlns:cx4="http://schemas.microsoft.com/office/drawing/2016/5/10/chartex" xmlns:cx5="http://schemas.microsoft.com/office/drawing/2016/5/11/chartex" xmlns:cx6="http://schemas.microsoft.com/office/drawing/2016/5/12/chartex" xmlns:cx7="http://schemas.microsoft.com/office/drawing/2016/5/13/chartex" xmlns:cx8="http://schemas.microsoft.com/office/drawing/2016/5/14/chartex" xmlns:mc="http://schemas.openxmlformats.org/markup-compatibility/2006" xmlns:aink="http://schemas.microsoft.com/office/drawing/2016/ink" xmlns:am3d="http://schemas.microsoft.com/office/drawing/2017/model3d" xmlns:o="urn:schemas-microsoft-com:office:office" xmlns:r="http://schemas.openxmlformats.org/officeDocument/2006/relationships" xmlns:m="http://schemas.openxmlformats.org/officeDocument/2006/math" xmlns:v="urn:schemas-microsoft-com:vml" xmlns:wp14="http://schemas.microsoft.com/office/word/2010/wordprocessingDrawing" xmlns:wp="http://schemas.openxmlformats.org/drawingml/2006/wordprocessingDrawing" xmlns:w10="urn:schemas-microsoft-com:office:word" xmlns:w="http://schemas.openxmlformats.org/wordprocessingml/2006/main" xmlns:w14="http://schemas.microsoft.com/office/word/2010/wordml" xmlns:w15="http://schemas.microsoft.com/office/word/2012/wordml" xmlns:w16cex="http://schemas.microsoft.com/office/word/2018/wordml/cex" xmlns:w16cid="http://schemas.microsoft.com/office/word/2016/wordml/cid" xmlns:w16="http://schemas.microsoft.com/office/word/2018/wordml" xmlns:w16sdtdh="http://schemas.microsoft.com/office/word/2020/wordml/sdtdatahash" xmlns:w16se="http://schemas.microsoft.com/office/word/2015/wordml/symex" xmlns:wpg="http://schemas.microsoft.com/office/word/2010/wordprocessingGroup" xmlns:wpi="http://schemas.microsoft.com/office/word/2010/wordprocessingInk" xmlns:wne="http://schemas.microsoft.com/office/word/2006/wordml" xmlns:wps="http://schemas.microsoft.com/office/word/2010/wordprocessingShape" mc:Ignorable="w14 w15 w16se w16cid w16 w16cex w16sdtdh wp14">
   <w:tbl>
     <w:tblPr>
-      <w:tblStyle w:val="TableNormal"/>
+      <w:tblStyle w:val="TableNormal1"/>
       <w:tblW w:w="7738" w:type="dxa"/>
       <w:tblInd w:w="1898" w:type="dxa"/>
       <w:tblBorders>
@@ -19630,7 +19673,7 @@
   </w:tbl>
   <w:p>
     <w:pPr>
-      <w:pStyle w:val="Encabezado"/>
+      <w:pStyle w:val="Header"/>
     </w:pPr>
   </w:p>
 </w:hdr>
@@ -19640,7 +19683,7 @@
 <w:hdr xmlns:wpc="http://schemas.microsoft.com/office/word/2010/wordprocessingCanvas" xmlns:cx="http://schemas.microsoft.com/office/drawing/2014/chartex" xmlns:cx1="http://schemas.microsoft.com/office/drawing/2015/9/8/chartex" xmlns:cx2="http://schemas.microsoft.com/office/drawing/2015/10/21/chartex" xmlns:cx3="http://schemas.microsoft.com/office/drawing/2016/5/9/chartex" xmlns:cx4="http://schemas.microsoft.com/office/drawing/2016/5/10/chartex" xmlns:cx5="http://schemas.microsoft.com/office/drawing/2016/5/11/chartex" xmlns:cx6="http://schemas.microsoft.com/office/drawing/2016/5/12/chartex" xmlns:cx7="http://schemas.microsoft.com/office/drawing/2016/5/13/chartex" xmlns:cx8="http://schemas.microsoft.com/office/drawing/2016/5/14/chartex" xmlns:mc="http://schemas.openxmlformats.org/markup-compatibility/2006" xmlns:aink="http://schemas.microsoft.com/office/drawing/2016/ink" xmlns:am3d="http://schemas.microsoft.com/office/drawing/2017/model3d" xmlns:o="urn:schemas-microsoft-com:office:office" xmlns:r="http://schemas.openxmlformats.org/officeDocument/2006/relationships" xmlns:m="http://schemas.openxmlformats.org/officeDocument/2006/math" xmlns:v="urn:schemas-microsoft-com:vml" xmlns:wp14="http://schemas.microsoft.com/office/word/2010/wordprocessingDrawing" xmlns:wp="http://schemas.openxmlformats.org/drawingml/2006/wordprocessingDrawing" xmlns:w10="urn:schemas-microsoft-com:office:word" xmlns:w="http://schemas.openxmlformats.org/wordprocessingml/2006/main" xmlns:w14="http://schemas.microsoft.com/office/word/2010/wordml" xmlns:w15="http://schemas.microsoft.com/office/word/2012/wordml" xmlns:w16cex="http://schemas.microsoft.com/office/word/2018/wordml/cex" xmlns:w16cid="http://schemas.microsoft.com/office/word/2016/wordml/cid" xmlns:w16="http://schemas.microsoft.com/office/word/2018/wordml" xmlns:w16sdtdh="http://schemas.microsoft.com/office/word/2020/wordml/sdtdatahash" xmlns:w16se="http://schemas.microsoft.com/office/word/2015/wordml/symex" xmlns:wpg="http://schemas.microsoft.com/office/word/2010/wordprocessingGroup" xmlns:wpi="http://schemas.microsoft.com/office/word/2010/wordprocessingInk" xmlns:wne="http://schemas.microsoft.com/office/word/2006/wordml" xmlns:wps="http://schemas.microsoft.com/office/word/2010/wordprocessingShape" mc:Ignorable="w14 w15 w16se w16cid w16 w16cex w16sdtdh wp14">
   <w:p>
     <w:pPr>
-      <w:pStyle w:val="Encabezado"/>
+      <w:pStyle w:val="Header"/>
       <w:rPr>
         <w:caps/>
         <w:noProof/>
@@ -19719,7 +19762,7 @@
   </w:p>
   <w:tbl>
     <w:tblPr>
-      <w:tblStyle w:val="TableNormal"/>
+      <w:tblStyle w:val="TableNormal1"/>
       <w:tblW w:w="7738" w:type="dxa"/>
       <w:tblInd w:w="1442" w:type="dxa"/>
       <w:tblBorders>
@@ -19937,7 +19980,7 @@
   </w:tbl>
   <w:p>
     <w:pPr>
-      <w:pStyle w:val="Encabezado"/>
+      <w:pStyle w:val="Header"/>
     </w:pPr>
   </w:p>
 </w:hdr>
@@ -22524,10 +22567,10 @@
       <w:lang w:val="es-ES" w:eastAsia="es-ES" w:bidi="es-ES"/>
     </w:rPr>
   </w:style>
-  <w:style w:type="paragraph" w:styleId="Ttulo1">
+  <w:style w:type="paragraph" w:styleId="Heading1">
     <w:name w:val="heading 1"/>
     <w:basedOn w:val="Normal"/>
-    <w:link w:val="Ttulo1Car"/>
+    <w:link w:val="Heading1Char"/>
     <w:uiPriority w:val="9"/>
     <w:qFormat/>
     <w:rsid w:val="003A5C47"/>
@@ -22545,10 +22588,10 @@
       <w:u w:val="single" w:color="000000"/>
     </w:rPr>
   </w:style>
-  <w:style w:type="paragraph" w:styleId="Ttulo2">
+  <w:style w:type="paragraph" w:styleId="Heading2">
     <w:name w:val="heading 2"/>
     <w:basedOn w:val="Normal"/>
-    <w:link w:val="Ttulo2Car"/>
+    <w:link w:val="Heading2Char"/>
     <w:uiPriority w:val="9"/>
     <w:unhideWhenUsed/>
     <w:qFormat/>
@@ -22563,11 +22606,11 @@
       <w:szCs w:val="28"/>
     </w:rPr>
   </w:style>
-  <w:style w:type="paragraph" w:styleId="Ttulo3">
+  <w:style w:type="paragraph" w:styleId="Heading3">
     <w:name w:val="heading 3"/>
     <w:basedOn w:val="Normal"/>
     <w:next w:val="Normal"/>
-    <w:link w:val="Ttulo3Car"/>
+    <w:link w:val="Heading3Char"/>
     <w:uiPriority w:val="9"/>
     <w:unhideWhenUsed/>
     <w:qFormat/>
@@ -22585,11 +22628,11 @@
       <w:szCs w:val="24"/>
     </w:rPr>
   </w:style>
-  <w:style w:type="paragraph" w:styleId="Ttulo4">
+  <w:style w:type="paragraph" w:styleId="Heading4">
     <w:name w:val="heading 4"/>
     <w:basedOn w:val="Normal"/>
     <w:next w:val="Normal"/>
-    <w:link w:val="Ttulo4Car"/>
+    <w:link w:val="Heading4Char"/>
     <w:uiPriority w:val="9"/>
     <w:unhideWhenUsed/>
     <w:qFormat/>
@@ -22607,13 +22650,13 @@
       <w:color w:val="2F5496" w:themeColor="accent1" w:themeShade="BF"/>
     </w:rPr>
   </w:style>
-  <w:style w:type="character" w:default="1" w:styleId="Fuentedeprrafopredeter">
+  <w:style w:type="character" w:default="1" w:styleId="DefaultParagraphFont">
     <w:name w:val="Default Paragraph Font"/>
     <w:uiPriority w:val="1"/>
     <w:semiHidden/>
     <w:unhideWhenUsed/>
   </w:style>
-  <w:style w:type="table" w:default="1" w:styleId="Tablanormal">
+  <w:style w:type="table" w:default="1" w:styleId="TableNormal">
     <w:name w:val="Normal Table"/>
     <w:uiPriority w:val="99"/>
     <w:semiHidden/>
@@ -22628,13 +22671,13 @@
       </w:tblCellMar>
     </w:tblPr>
   </w:style>
-  <w:style w:type="numbering" w:default="1" w:styleId="Sinlista">
+  <w:style w:type="numbering" w:default="1" w:styleId="NoList">
     <w:name w:val="No List"/>
     <w:uiPriority w:val="99"/>
     <w:semiHidden/>
     <w:unhideWhenUsed/>
   </w:style>
-  <w:style w:type="paragraph" w:styleId="TDC1">
+  <w:style w:type="paragraph" w:styleId="TOC1">
     <w:name w:val="toc 1"/>
     <w:basedOn w:val="Normal"/>
     <w:uiPriority w:val="39"/>
@@ -22648,10 +22691,10 @@
       <w:bCs/>
     </w:rPr>
   </w:style>
-  <w:style w:type="paragraph" w:styleId="Textoindependiente">
+  <w:style w:type="paragraph" w:styleId="BodyText">
     <w:name w:val="Body Text"/>
     <w:basedOn w:val="Normal"/>
-    <w:link w:val="TextoindependienteCar"/>
+    <w:link w:val="BodyTextChar"/>
     <w:uiPriority w:val="1"/>
     <w:qFormat/>
     <w:rsid w:val="003A5C47"/>
@@ -22660,10 +22703,10 @@
       <w:szCs w:val="24"/>
     </w:rPr>
   </w:style>
-  <w:style w:type="character" w:customStyle="1" w:styleId="TextoindependienteCar">
-    <w:name w:val="Texto independiente Car"/>
-    <w:basedOn w:val="Fuentedeprrafopredeter"/>
-    <w:link w:val="Textoindependiente"/>
+  <w:style w:type="character" w:customStyle="1" w:styleId="BodyTextChar">
+    <w:name w:val="Body Text Char"/>
+    <w:basedOn w:val="DefaultParagraphFont"/>
+    <w:link w:val="BodyText"/>
     <w:uiPriority w:val="1"/>
     <w:rsid w:val="003A5C47"/>
     <w:rPr>
@@ -22673,7 +22716,7 @@
       <w:lang w:val="es-ES" w:eastAsia="es-ES" w:bidi="es-ES"/>
     </w:rPr>
   </w:style>
-  <w:style w:type="paragraph" w:styleId="Prrafodelista">
+  <w:style w:type="paragraph" w:styleId="ListParagraph">
     <w:name w:val="List Paragraph"/>
     <w:basedOn w:val="Normal"/>
     <w:uiPriority w:val="1"/>
@@ -22683,10 +22726,10 @@
       <w:ind w:left="1161" w:hanging="360"/>
     </w:pPr>
   </w:style>
-  <w:style w:type="paragraph" w:styleId="Encabezado">
+  <w:style w:type="paragraph" w:styleId="Header">
     <w:name w:val="header"/>
     <w:basedOn w:val="Normal"/>
-    <w:link w:val="EncabezadoCar"/>
+    <w:link w:val="HeaderChar"/>
     <w:uiPriority w:val="99"/>
     <w:unhideWhenUsed/>
     <w:rsid w:val="003A5C47"/>
@@ -22697,10 +22740,10 @@
       </w:tabs>
     </w:pPr>
   </w:style>
-  <w:style w:type="character" w:customStyle="1" w:styleId="EncabezadoCar">
-    <w:name w:val="Encabezado Car"/>
-    <w:basedOn w:val="Fuentedeprrafopredeter"/>
-    <w:link w:val="Encabezado"/>
+  <w:style w:type="character" w:customStyle="1" w:styleId="HeaderChar">
+    <w:name w:val="Header Char"/>
+    <w:basedOn w:val="DefaultParagraphFont"/>
+    <w:link w:val="Header"/>
     <w:uiPriority w:val="99"/>
     <w:rsid w:val="003A5C47"/>
     <w:rPr>
@@ -22708,10 +22751,10 @@
       <w:lang w:val="es-ES" w:eastAsia="es-ES" w:bidi="es-ES"/>
     </w:rPr>
   </w:style>
-  <w:style w:type="paragraph" w:styleId="Piedepgina">
+  <w:style w:type="paragraph" w:styleId="Footer">
     <w:name w:val="footer"/>
     <w:basedOn w:val="Normal"/>
-    <w:link w:val="PiedepginaCar"/>
+    <w:link w:val="FooterChar"/>
     <w:uiPriority w:val="99"/>
     <w:unhideWhenUsed/>
     <w:rsid w:val="003A5C47"/>
@@ -22722,10 +22765,10 @@
       </w:tabs>
     </w:pPr>
   </w:style>
-  <w:style w:type="character" w:customStyle="1" w:styleId="PiedepginaCar">
-    <w:name w:val="Pie de página Car"/>
-    <w:basedOn w:val="Fuentedeprrafopredeter"/>
-    <w:link w:val="Piedepgina"/>
+  <w:style w:type="character" w:customStyle="1" w:styleId="FooterChar">
+    <w:name w:val="Footer Char"/>
+    <w:basedOn w:val="DefaultParagraphFont"/>
+    <w:link w:val="Footer"/>
     <w:uiPriority w:val="99"/>
     <w:rsid w:val="003A5C47"/>
     <w:rPr>
@@ -22743,8 +22786,8 @@
       <w:rFonts w:ascii="Arial" w:eastAsia="Arial" w:hAnsi="Arial" w:cs="Arial"/>
     </w:rPr>
   </w:style>
-  <w:style w:type="table" w:customStyle="1" w:styleId="TableNormal">
-    <w:name w:val="Table Normal"/>
+  <w:style w:type="table" w:customStyle="1" w:styleId="TableNormal1">
+    <w:name w:val="Table Normal1"/>
     <w:uiPriority w:val="2"/>
     <w:semiHidden/>
     <w:unhideWhenUsed/>
@@ -22769,10 +22812,10 @@
       </w:tblCellMar>
     </w:tblPr>
   </w:style>
-  <w:style w:type="character" w:customStyle="1" w:styleId="Ttulo1Car">
-    <w:name w:val="Título 1 Car"/>
-    <w:basedOn w:val="Fuentedeprrafopredeter"/>
-    <w:link w:val="Ttulo1"/>
+  <w:style w:type="character" w:customStyle="1" w:styleId="Heading1Char">
+    <w:name w:val="Heading 1 Char"/>
+    <w:basedOn w:val="DefaultParagraphFont"/>
+    <w:link w:val="Heading1"/>
     <w:uiPriority w:val="9"/>
     <w:rsid w:val="003A5C47"/>
     <w:rPr>
@@ -22785,10 +22828,10 @@
       <w:lang w:val="es-ES" w:eastAsia="es-ES" w:bidi="es-ES"/>
     </w:rPr>
   </w:style>
-  <w:style w:type="character" w:customStyle="1" w:styleId="Ttulo2Car">
-    <w:name w:val="Título 2 Car"/>
-    <w:basedOn w:val="Fuentedeprrafopredeter"/>
-    <w:link w:val="Ttulo2"/>
+  <w:style w:type="character" w:customStyle="1" w:styleId="Heading2Char">
+    <w:name w:val="Heading 2 Char"/>
+    <w:basedOn w:val="DefaultParagraphFont"/>
+    <w:link w:val="Heading2"/>
     <w:uiPriority w:val="9"/>
     <w:rsid w:val="003A5C47"/>
     <w:rPr>
@@ -22799,10 +22842,10 @@
       <w:lang w:val="es-ES" w:eastAsia="es-ES" w:bidi="es-ES"/>
     </w:rPr>
   </w:style>
-  <w:style w:type="character" w:customStyle="1" w:styleId="Ttulo4Car">
-    <w:name w:val="Título 4 Car"/>
-    <w:basedOn w:val="Fuentedeprrafopredeter"/>
-    <w:link w:val="Ttulo4"/>
+  <w:style w:type="character" w:customStyle="1" w:styleId="Heading4Char">
+    <w:name w:val="Heading 4 Char"/>
+    <w:basedOn w:val="DefaultParagraphFont"/>
+    <w:link w:val="Heading4"/>
     <w:uiPriority w:val="9"/>
     <w:rsid w:val="002B6938"/>
     <w:rPr>
@@ -22813,9 +22856,9 @@
       <w:lang w:val="es-ES" w:eastAsia="es-ES" w:bidi="es-ES"/>
     </w:rPr>
   </w:style>
-  <w:style w:type="table" w:styleId="Tablaconcuadrcula">
+  <w:style w:type="table" w:styleId="TableGrid">
     <w:name w:val="Table Grid"/>
-    <w:basedOn w:val="Tablanormal"/>
+    <w:basedOn w:val="TableNormal"/>
     <w:uiPriority w:val="39"/>
     <w:rsid w:val="00004FB5"/>
     <w:pPr>
@@ -22832,9 +22875,9 @@
       </w:tblBorders>
     </w:tblPr>
   </w:style>
-  <w:style w:type="table" w:styleId="Tablanormal3">
+  <w:style w:type="table" w:styleId="PlainTable3">
     <w:name w:val="Plain Table 3"/>
-    <w:basedOn w:val="Tablanormal"/>
+    <w:basedOn w:val="TableNormal"/>
     <w:uiPriority w:val="43"/>
     <w:rsid w:val="00004FB5"/>
     <w:pPr>
@@ -22925,10 +22968,10 @@
       </w:tcPr>
     </w:tblStylePr>
   </w:style>
-  <w:style w:type="character" w:customStyle="1" w:styleId="Ttulo3Car">
-    <w:name w:val="Título 3 Car"/>
-    <w:basedOn w:val="Fuentedeprrafopredeter"/>
-    <w:link w:val="Ttulo3"/>
+  <w:style w:type="character" w:customStyle="1" w:styleId="Heading3Char">
+    <w:name w:val="Heading 3 Char"/>
+    <w:basedOn w:val="DefaultParagraphFont"/>
+    <w:link w:val="Heading3"/>
     <w:uiPriority w:val="9"/>
     <w:rsid w:val="00D35B88"/>
     <w:rPr>
@@ -22939,9 +22982,9 @@
       <w:lang w:val="es-ES" w:eastAsia="es-ES" w:bidi="es-ES"/>
     </w:rPr>
   </w:style>
-  <w:style w:type="paragraph" w:styleId="TtuloTDC">
+  <w:style w:type="paragraph" w:styleId="TOCHeading">
     <w:name w:val="TOC Heading"/>
-    <w:basedOn w:val="Ttulo1"/>
+    <w:basedOn w:val="Heading1"/>
     <w:next w:val="Normal"/>
     <w:uiPriority w:val="39"/>
     <w:unhideWhenUsed/>
@@ -22966,7 +23009,7 @@
       <w:lang w:val="es-MX" w:eastAsia="es-MX" w:bidi="ar-SA"/>
     </w:rPr>
   </w:style>
-  <w:style w:type="paragraph" w:styleId="TDC2">
+  <w:style w:type="paragraph" w:styleId="TOC2">
     <w:name w:val="toc 2"/>
     <w:basedOn w:val="Normal"/>
     <w:next w:val="Normal"/>
@@ -22979,7 +23022,7 @@
       <w:ind w:left="220"/>
     </w:pPr>
   </w:style>
-  <w:style w:type="paragraph" w:styleId="TDC3">
+  <w:style w:type="paragraph" w:styleId="TOC3">
     <w:name w:val="toc 3"/>
     <w:basedOn w:val="Normal"/>
     <w:next w:val="Normal"/>
@@ -22992,9 +23035,9 @@
       <w:ind w:left="440"/>
     </w:pPr>
   </w:style>
-  <w:style w:type="character" w:styleId="Hipervnculo">
+  <w:style w:type="character" w:styleId="Hyperlink">
     <w:name w:val="Hyperlink"/>
-    <w:basedOn w:val="Fuentedeprrafopredeter"/>
+    <w:basedOn w:val="DefaultParagraphFont"/>
     <w:uiPriority w:val="99"/>
     <w:unhideWhenUsed/>
     <w:rsid w:val="00C92447"/>

</xml_diff>